<commit_message>
Chỉnh sửa nội quy đặc tả quy trình Sửa tuyến
</commit_message>
<xml_diff>
--- a/01_Document/KhaoSatHeThongBUS _Ver1.3.docx
+++ b/01_Document/KhaoSatHeThongBUS _Ver1.3.docx
@@ -1,6 +1,6 @@
 
 <file path=word/document.xml><?xml version="1.0" encoding="utf-8"?>
-<w:document xmlns:wpc="http://schemas.microsoft.com/office/word/2010/wordprocessingCanvas" xmlns:mc="http://schemas.openxmlformats.org/markup-compatibility/2006" xmlns:o="urn:schemas-microsoft-com:office:office" xmlns:r="http://schemas.openxmlformats.org/officeDocument/2006/relationships" xmlns:m="http://schemas.openxmlformats.org/officeDocument/2006/math" xmlns:v="urn:schemas-microsoft-com:vml" xmlns:wp14="http://schemas.microsoft.com/office/word/2010/wordprocessingDrawing" xmlns:wp="http://schemas.openxmlformats.org/drawingml/2006/wordprocessingDrawing" xmlns:w10="urn:schemas-microsoft-com:office:word" xmlns:w="http://schemas.openxmlformats.org/wordprocessingml/2006/main" xmlns:w14="http://schemas.microsoft.com/office/word/2010/wordml" xmlns:w15="http://schemas.microsoft.com/office/word/2012/wordml" xmlns:wpg="http://schemas.microsoft.com/office/word/2010/wordprocessingGroup" xmlns:wpi="http://schemas.microsoft.com/office/word/2010/wordprocessingInk" xmlns:wne="http://schemas.microsoft.com/office/word/2006/wordml" xmlns:wps="http://schemas.microsoft.com/office/word/2010/wordprocessingShape" mc:Ignorable="w14 w15 wp14">
+<w:document xmlns:wpc="http://schemas.microsoft.com/office/word/2010/wordprocessingCanvas" xmlns:cx="http://schemas.microsoft.com/office/drawing/2014/chartex" xmlns:cx1="http://schemas.microsoft.com/office/drawing/2015/9/8/chartex" xmlns:cx2="http://schemas.microsoft.com/office/drawing/2015/10/21/chartex" xmlns:cx3="http://schemas.microsoft.com/office/drawing/2016/5/9/chartex" xmlns:cx4="http://schemas.microsoft.com/office/drawing/2016/5/10/chartex" xmlns:cx5="http://schemas.microsoft.com/office/drawing/2016/5/11/chartex" xmlns:cx6="http://schemas.microsoft.com/office/drawing/2016/5/12/chartex" xmlns:cx7="http://schemas.microsoft.com/office/drawing/2016/5/13/chartex" xmlns:cx8="http://schemas.microsoft.com/office/drawing/2016/5/14/chartex" xmlns:mc="http://schemas.openxmlformats.org/markup-compatibility/2006" xmlns:aink="http://schemas.microsoft.com/office/drawing/2016/ink" xmlns:am3d="http://schemas.microsoft.com/office/drawing/2017/model3d" xmlns:o="urn:schemas-microsoft-com:office:office" xmlns:r="http://schemas.openxmlformats.org/officeDocument/2006/relationships" xmlns:m="http://schemas.openxmlformats.org/officeDocument/2006/math" xmlns:v="urn:schemas-microsoft-com:vml" xmlns:wp14="http://schemas.microsoft.com/office/word/2010/wordprocessingDrawing" xmlns:wp="http://schemas.openxmlformats.org/drawingml/2006/wordprocessingDrawing" xmlns:w10="urn:schemas-microsoft-com:office:word" xmlns:w="http://schemas.openxmlformats.org/wordprocessingml/2006/main" xmlns:w14="http://schemas.microsoft.com/office/word/2010/wordml" xmlns:w15="http://schemas.microsoft.com/office/word/2012/wordml" xmlns:w16cid="http://schemas.microsoft.com/office/word/2016/wordml/cid" xmlns:w16se="http://schemas.microsoft.com/office/word/2015/wordml/symex" xmlns:wpg="http://schemas.microsoft.com/office/word/2010/wordprocessingGroup" xmlns:wpi="http://schemas.microsoft.com/office/word/2010/wordprocessingInk" xmlns:wne="http://schemas.microsoft.com/office/word/2006/wordml" xmlns:wps="http://schemas.microsoft.com/office/word/2010/wordprocessingShape" mc:Ignorable="w14 w15 w16se w16cid wp14">
   <w:body>
     <w:p>
       <w:pPr>
@@ -116,7 +116,7 @@
               </wp:inline>
             </w:drawing>
           </mc:Choice>
-          <mc:Fallback xmlns:w16se="http://schemas.microsoft.com/office/word/2015/wordml/symex" xmlns:w16cid="http://schemas.microsoft.com/office/word/2016/wordml/cid" xmlns:am3d="http://schemas.microsoft.com/office/drawing/2017/model3d" xmlns:aink="http://schemas.microsoft.com/office/drawing/2016/ink" xmlns:cx8="http://schemas.microsoft.com/office/drawing/2016/5/14/chartex" xmlns:cx7="http://schemas.microsoft.com/office/drawing/2016/5/13/chartex" xmlns:cx6="http://schemas.microsoft.com/office/drawing/2016/5/12/chartex" xmlns:cx5="http://schemas.microsoft.com/office/drawing/2016/5/11/chartex" xmlns:cx4="http://schemas.microsoft.com/office/drawing/2016/5/10/chartex" xmlns:cx3="http://schemas.microsoft.com/office/drawing/2016/5/9/chartex" xmlns:cx2="http://schemas.microsoft.com/office/drawing/2015/10/21/chartex" xmlns:cx1="http://schemas.microsoft.com/office/drawing/2015/9/8/chartex" xmlns:cx="http://schemas.microsoft.com/office/drawing/2014/chartex">
+          <mc:Fallback>
             <w:pict>
               <v:group w14:anchorId="31E5B874" id="Group 5159" o:spid="_x0000_s1026" style="width:491.6pt;height:.5pt;mso-position-horizontal-relative:char;mso-position-vertical-relative:line" coordsize="62431,60" o:gfxdata="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">
                 <v:shape id="Shape 6213" o:spid="_x0000_s1027" style="position:absolute;width:62431;height:91;visibility:visible;mso-wrap-style:square;v-text-anchor:top" coordsize="6243193,9144" o:gfxdata="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" path="m,l6243193,r,9144l,9144,,e" fillcolor="#4f81bd" stroked="f" strokeweight="0">
@@ -197,14 +197,124 @@
         <w:spacing w:after="233"/>
         <w:ind w:left="0" w:right="0" w:firstLine="0"/>
         <w:jc w:val="left"/>
-      </w:pPr>
-      <w:r>
         <w:rPr>
           <w:rFonts w:ascii="Calibri" w:eastAsia="Calibri" w:hAnsi="Calibri" w:cs="Calibri"/>
           <w:sz w:val="22"/>
         </w:rPr>
+      </w:pPr>
+      <w:r>
+        <w:rPr>
+          <w:rFonts w:ascii="Calibri" w:eastAsia="Calibri" w:hAnsi="Calibri" w:cs="Calibri"/>
+          <w:sz w:val="22"/>
+        </w:rPr>
         <w:t xml:space="preserve"> </w:t>
       </w:r>
+    </w:p>
+    <w:p>
+      <w:pPr>
+        <w:spacing w:after="233"/>
+        <w:ind w:left="0" w:right="0" w:firstLine="0"/>
+        <w:jc w:val="left"/>
+        <w:rPr>
+          <w:rFonts w:ascii="Calibri" w:eastAsia="Calibri" w:hAnsi="Calibri" w:cs="Calibri"/>
+          <w:sz w:val="22"/>
+        </w:rPr>
+      </w:pPr>
+    </w:p>
+    <w:p>
+      <w:pPr>
+        <w:spacing w:after="233"/>
+        <w:ind w:left="0" w:right="0" w:firstLine="0"/>
+        <w:jc w:val="left"/>
+        <w:rPr>
+          <w:rFonts w:ascii="Calibri" w:eastAsia="Calibri" w:hAnsi="Calibri" w:cs="Calibri"/>
+          <w:sz w:val="22"/>
+        </w:rPr>
+      </w:pPr>
+    </w:p>
+    <w:p>
+      <w:pPr>
+        <w:spacing w:after="233"/>
+        <w:ind w:left="0" w:right="0" w:firstLine="0"/>
+        <w:jc w:val="left"/>
+        <w:rPr>
+          <w:rFonts w:ascii="Calibri" w:eastAsia="Calibri" w:hAnsi="Calibri" w:cs="Calibri"/>
+          <w:sz w:val="22"/>
+        </w:rPr>
+      </w:pPr>
+    </w:p>
+    <w:p>
+      <w:pPr>
+        <w:spacing w:after="233"/>
+        <w:ind w:left="0" w:right="0" w:firstLine="0"/>
+        <w:jc w:val="left"/>
+        <w:rPr>
+          <w:rFonts w:ascii="Calibri" w:eastAsia="Calibri" w:hAnsi="Calibri" w:cs="Calibri"/>
+          <w:sz w:val="22"/>
+        </w:rPr>
+      </w:pPr>
+    </w:p>
+    <w:p>
+      <w:pPr>
+        <w:spacing w:after="233"/>
+        <w:ind w:left="0" w:right="0" w:firstLine="0"/>
+        <w:jc w:val="left"/>
+        <w:rPr>
+          <w:rFonts w:ascii="Calibri" w:eastAsia="Calibri" w:hAnsi="Calibri" w:cs="Calibri"/>
+          <w:sz w:val="22"/>
+        </w:rPr>
+      </w:pPr>
+    </w:p>
+    <w:p>
+      <w:pPr>
+        <w:spacing w:after="233"/>
+        <w:ind w:left="0" w:right="0" w:firstLine="0"/>
+        <w:jc w:val="left"/>
+        <w:rPr>
+          <w:rFonts w:ascii="Calibri" w:eastAsia="Calibri" w:hAnsi="Calibri" w:cs="Calibri"/>
+          <w:sz w:val="22"/>
+        </w:rPr>
+      </w:pPr>
+    </w:p>
+    <w:p>
+      <w:pPr>
+        <w:spacing w:after="233"/>
+        <w:ind w:left="0" w:right="0" w:firstLine="0"/>
+        <w:jc w:val="left"/>
+        <w:rPr>
+          <w:rFonts w:ascii="Calibri" w:eastAsia="Calibri" w:hAnsi="Calibri" w:cs="Calibri"/>
+          <w:sz w:val="22"/>
+        </w:rPr>
+      </w:pPr>
+    </w:p>
+    <w:p>
+      <w:pPr>
+        <w:spacing w:after="233"/>
+        <w:ind w:left="0" w:right="0" w:firstLine="0"/>
+        <w:jc w:val="left"/>
+        <w:rPr>
+          <w:rFonts w:ascii="Calibri" w:eastAsia="Calibri" w:hAnsi="Calibri" w:cs="Calibri"/>
+          <w:sz w:val="22"/>
+        </w:rPr>
+      </w:pPr>
+    </w:p>
+    <w:p>
+      <w:pPr>
+        <w:spacing w:after="233"/>
+        <w:ind w:left="0" w:right="0" w:firstLine="0"/>
+        <w:jc w:val="left"/>
+        <w:rPr>
+          <w:rFonts w:ascii="Calibri" w:eastAsia="Calibri" w:hAnsi="Calibri" w:cs="Calibri"/>
+          <w:sz w:val="22"/>
+        </w:rPr>
+      </w:pPr>
+    </w:p>
+    <w:p>
+      <w:pPr>
+        <w:spacing w:after="233"/>
+        <w:ind w:left="0" w:right="0" w:firstLine="0"/>
+        <w:jc w:val="left"/>
+      </w:pPr>
     </w:p>
     <w:p>
       <w:pPr>
@@ -234,6 +344,7 @@
         <w:ind w:left="-5"/>
       </w:pPr>
       <w:r>
+        <w:lastRenderedPageBreak/>
         <w:t>Chương 1.</w:t>
       </w:r>
       <w:r>
@@ -417,7 +528,7 @@
               <w:rPr>
                 <w:sz w:val="24"/>
               </w:rPr>
-              <w:t>1.2</w:t>
+              <w:t>1.3</w:t>
             </w:r>
           </w:p>
         </w:tc>
@@ -481,10 +592,15 @@
               <w:spacing w:after="40"/>
               <w:ind w:left="2" w:right="0" w:firstLine="0"/>
               <w:jc w:val="left"/>
+              <w:rPr>
+                <w:sz w:val="24"/>
+                <w:szCs w:val="24"/>
+              </w:rPr>
             </w:pPr>
             <w:r>
               <w:rPr>
                 <w:sz w:val="24"/>
+                <w:szCs w:val="24"/>
               </w:rPr>
               <w:t xml:space="preserve">Mã </w:t>
             </w:r>
@@ -494,10 +610,15 @@
               <w:spacing w:after="0"/>
               <w:ind w:left="2" w:right="0" w:firstLine="0"/>
               <w:jc w:val="left"/>
+              <w:rPr>
+                <w:sz w:val="24"/>
+                <w:szCs w:val="24"/>
+              </w:rPr>
             </w:pPr>
             <w:r>
               <w:rPr>
                 <w:sz w:val="24"/>
+                <w:szCs w:val="24"/>
               </w:rPr>
               <w:t xml:space="preserve">số </w:t>
             </w:r>
@@ -518,10 +639,15 @@
               <w:spacing w:after="0"/>
               <w:ind w:left="2" w:right="0" w:firstLine="0"/>
               <w:jc w:val="left"/>
+              <w:rPr>
+                <w:sz w:val="24"/>
+                <w:szCs w:val="24"/>
+              </w:rPr>
             </w:pPr>
             <w:r>
               <w:rPr>
                 <w:sz w:val="24"/>
+                <w:szCs w:val="24"/>
               </w:rPr>
               <w:t xml:space="preserve">Tên tài liệu </w:t>
             </w:r>
@@ -543,10 +669,15 @@
               <w:spacing w:after="0"/>
               <w:ind w:left="2" w:right="0" w:firstLine="0"/>
               <w:jc w:val="left"/>
+              <w:rPr>
+                <w:sz w:val="24"/>
+                <w:szCs w:val="24"/>
+              </w:rPr>
             </w:pPr>
             <w:r>
               <w:rPr>
                 <w:sz w:val="24"/>
+                <w:szCs w:val="24"/>
               </w:rPr>
               <w:t xml:space="preserve">Nội dung cập nhật </w:t>
             </w:r>
@@ -568,10 +699,15 @@
               <w:spacing w:after="0"/>
               <w:ind w:left="0" w:right="0" w:firstLine="0"/>
               <w:jc w:val="left"/>
+              <w:rPr>
+                <w:sz w:val="24"/>
+                <w:szCs w:val="24"/>
+              </w:rPr>
             </w:pPr>
             <w:r>
               <w:rPr>
                 <w:sz w:val="24"/>
+                <w:szCs w:val="24"/>
               </w:rPr>
               <w:t xml:space="preserve">Phiên bản </w:t>
             </w:r>
@@ -592,10 +728,15 @@
               <w:spacing w:after="0"/>
               <w:ind w:left="3" w:right="0" w:firstLine="0"/>
               <w:jc w:val="left"/>
+              <w:rPr>
+                <w:sz w:val="24"/>
+                <w:szCs w:val="24"/>
+              </w:rPr>
             </w:pPr>
             <w:r>
               <w:rPr>
                 <w:sz w:val="24"/>
+                <w:szCs w:val="24"/>
               </w:rPr>
               <w:t xml:space="preserve">Tác giả </w:t>
             </w:r>
@@ -616,10 +757,15 @@
               <w:spacing w:after="0"/>
               <w:ind w:left="2" w:right="0" w:firstLine="0"/>
               <w:jc w:val="left"/>
+              <w:rPr>
+                <w:sz w:val="24"/>
+                <w:szCs w:val="24"/>
+              </w:rPr>
             </w:pPr>
             <w:r>
               <w:rPr>
                 <w:sz w:val="24"/>
+                <w:szCs w:val="24"/>
               </w:rPr>
               <w:t xml:space="preserve">Mô tả </w:t>
             </w:r>
@@ -645,10 +791,15 @@
               <w:spacing w:after="0"/>
               <w:ind w:left="2" w:right="0" w:firstLine="0"/>
               <w:jc w:val="left"/>
+              <w:rPr>
+                <w:sz w:val="24"/>
+                <w:szCs w:val="24"/>
+              </w:rPr>
             </w:pPr>
             <w:r>
               <w:rPr>
                 <w:sz w:val="24"/>
+                <w:szCs w:val="24"/>
               </w:rPr>
               <w:t xml:space="preserve">1 </w:t>
             </w:r>
@@ -670,10 +821,15 @@
               <w:spacing w:after="0"/>
               <w:ind w:left="2" w:right="0" w:firstLine="0"/>
               <w:jc w:val="left"/>
+              <w:rPr>
+                <w:sz w:val="24"/>
+                <w:szCs w:val="24"/>
+              </w:rPr>
             </w:pPr>
             <w:r>
               <w:rPr>
                 <w:sz w:val="24"/>
+                <w:szCs w:val="24"/>
               </w:rPr>
               <w:t xml:space="preserve">Khảo sát hệ thống  </w:t>
             </w:r>
@@ -694,10 +850,15 @@
               <w:spacing w:after="0"/>
               <w:ind w:left="2" w:right="0" w:firstLine="0"/>
               <w:jc w:val="left"/>
+              <w:rPr>
+                <w:sz w:val="24"/>
+                <w:szCs w:val="24"/>
+              </w:rPr>
             </w:pPr>
             <w:r>
               <w:rPr>
                 <w:sz w:val="24"/>
+                <w:szCs w:val="24"/>
               </w:rPr>
               <w:t xml:space="preserve">Khởi tạo </w:t>
             </w:r>
@@ -718,10 +879,15 @@
               <w:spacing w:after="0"/>
               <w:ind w:left="0" w:right="0" w:firstLine="0"/>
               <w:jc w:val="left"/>
+              <w:rPr>
+                <w:sz w:val="24"/>
+                <w:szCs w:val="24"/>
+              </w:rPr>
             </w:pPr>
             <w:r>
               <w:rPr>
                 <w:sz w:val="24"/>
+                <w:szCs w:val="24"/>
               </w:rPr>
               <w:t xml:space="preserve">1.0 </w:t>
             </w:r>
@@ -742,10 +908,15 @@
               <w:spacing w:after="0"/>
               <w:ind w:left="3" w:right="0" w:firstLine="0"/>
               <w:jc w:val="left"/>
+              <w:rPr>
+                <w:sz w:val="24"/>
+                <w:szCs w:val="24"/>
+              </w:rPr>
             </w:pPr>
             <w:r>
               <w:rPr>
                 <w:sz w:val="24"/>
+                <w:szCs w:val="24"/>
               </w:rPr>
               <w:t xml:space="preserve">Tú Phạm </w:t>
             </w:r>
@@ -767,10 +938,15 @@
               <w:spacing w:after="0"/>
               <w:ind w:left="2" w:right="0" w:firstLine="0"/>
               <w:jc w:val="left"/>
+              <w:rPr>
+                <w:sz w:val="24"/>
+                <w:szCs w:val="24"/>
+              </w:rPr>
             </w:pPr>
             <w:r>
               <w:rPr>
                 <w:sz w:val="24"/>
+                <w:szCs w:val="24"/>
               </w:rPr>
               <w:t xml:space="preserve">Khảo sát hệ thống xe khách Lê Phong </w:t>
             </w:r>
@@ -796,10 +972,15 @@
               <w:spacing w:after="0"/>
               <w:ind w:left="2" w:right="0" w:firstLine="0"/>
               <w:jc w:val="left"/>
+              <w:rPr>
+                <w:sz w:val="24"/>
+                <w:szCs w:val="24"/>
+              </w:rPr>
             </w:pPr>
             <w:r>
               <w:rPr>
                 <w:sz w:val="24"/>
+                <w:szCs w:val="24"/>
               </w:rPr>
               <w:t>2</w:t>
             </w:r>
@@ -821,10 +1002,210 @@
               <w:spacing w:after="0"/>
               <w:ind w:left="2" w:right="0" w:firstLine="0"/>
               <w:jc w:val="left"/>
+              <w:rPr>
+                <w:sz w:val="24"/>
+                <w:szCs w:val="24"/>
+              </w:rPr>
             </w:pPr>
             <w:r>
               <w:rPr>
                 <w:sz w:val="24"/>
+                <w:szCs w:val="24"/>
+              </w:rPr>
+              <w:t>Khảo sát hệ thống</w:t>
+            </w:r>
+          </w:p>
+        </w:tc>
+        <w:tc>
+          <w:tcPr>
+            <w:tcW w:w="1171" w:type="dxa"/>
+            <w:tcBorders>
+              <w:top w:val="single" w:sz="4" w:space="0" w:color="000000"/>
+              <w:left w:val="single" w:sz="4" w:space="0" w:color="000000"/>
+              <w:bottom w:val="single" w:sz="4" w:space="0" w:color="000000"/>
+              <w:right w:val="single" w:sz="4" w:space="0" w:color="000000"/>
+            </w:tcBorders>
+          </w:tcPr>
+          <w:p>
+            <w:pPr>
+              <w:spacing w:after="0"/>
+              <w:ind w:left="2" w:right="0" w:firstLine="0"/>
+              <w:jc w:val="left"/>
+              <w:rPr>
+                <w:sz w:val="24"/>
+                <w:szCs w:val="24"/>
+              </w:rPr>
+            </w:pPr>
+            <w:r>
+              <w:rPr>
+                <w:sz w:val="24"/>
+                <w:szCs w:val="24"/>
+              </w:rPr>
+              <w:t xml:space="preserve">Quy trình </w:t>
+            </w:r>
+            <w:r>
+              <w:rPr>
+                <w:sz w:val="24"/>
+                <w:szCs w:val="24"/>
+              </w:rPr>
+              <w:t>sửa</w:t>
+            </w:r>
+            <w:r>
+              <w:rPr>
+                <w:sz w:val="24"/>
+                <w:szCs w:val="24"/>
+              </w:rPr>
+              <w:t xml:space="preserve"> tuyến – Quy trình hủy tuyến</w:t>
+            </w:r>
+          </w:p>
+        </w:tc>
+        <w:tc>
+          <w:tcPr>
+            <w:tcW w:w="994" w:type="dxa"/>
+            <w:tcBorders>
+              <w:top w:val="single" w:sz="4" w:space="0" w:color="000000"/>
+              <w:left w:val="single" w:sz="4" w:space="0" w:color="000000"/>
+              <w:bottom w:val="single" w:sz="4" w:space="0" w:color="000000"/>
+              <w:right w:val="single" w:sz="4" w:space="0" w:color="000000"/>
+            </w:tcBorders>
+          </w:tcPr>
+          <w:p>
+            <w:pPr>
+              <w:spacing w:after="0"/>
+              <w:ind w:left="0" w:right="0" w:firstLine="0"/>
+              <w:jc w:val="left"/>
+              <w:rPr>
+                <w:sz w:val="24"/>
+                <w:szCs w:val="24"/>
+              </w:rPr>
+            </w:pPr>
+            <w:r>
+              <w:rPr>
+                <w:sz w:val="24"/>
+                <w:szCs w:val="24"/>
+              </w:rPr>
+              <w:t>1.1</w:t>
+            </w:r>
+          </w:p>
+        </w:tc>
+        <w:tc>
+          <w:tcPr>
+            <w:tcW w:w="1210" w:type="dxa"/>
+            <w:tcBorders>
+              <w:top w:val="single" w:sz="4" w:space="0" w:color="000000"/>
+              <w:left w:val="single" w:sz="4" w:space="0" w:color="000000"/>
+              <w:bottom w:val="single" w:sz="4" w:space="0" w:color="000000"/>
+              <w:right w:val="single" w:sz="4" w:space="0" w:color="000000"/>
+            </w:tcBorders>
+          </w:tcPr>
+          <w:p>
+            <w:pPr>
+              <w:spacing w:after="0"/>
+              <w:ind w:left="3" w:right="0" w:firstLine="0"/>
+              <w:jc w:val="left"/>
+              <w:rPr>
+                <w:sz w:val="24"/>
+                <w:szCs w:val="24"/>
+              </w:rPr>
+            </w:pPr>
+            <w:r>
+              <w:rPr>
+                <w:sz w:val="24"/>
+                <w:szCs w:val="24"/>
+              </w:rPr>
+              <w:t>Nguyễn Hồng Phúc</w:t>
+            </w:r>
+          </w:p>
+        </w:tc>
+        <w:tc>
+          <w:tcPr>
+            <w:tcW w:w="3377" w:type="dxa"/>
+            <w:tcBorders>
+              <w:top w:val="single" w:sz="4" w:space="0" w:color="000000"/>
+              <w:left w:val="single" w:sz="4" w:space="0" w:color="000000"/>
+              <w:bottom w:val="single" w:sz="4" w:space="0" w:color="000000"/>
+              <w:right w:val="single" w:sz="4" w:space="0" w:color="000000"/>
+            </w:tcBorders>
+            <w:vAlign w:val="center"/>
+          </w:tcPr>
+          <w:p>
+            <w:pPr>
+              <w:spacing w:after="0"/>
+              <w:ind w:left="2" w:right="0" w:firstLine="0"/>
+              <w:jc w:val="left"/>
+              <w:rPr>
+                <w:sz w:val="24"/>
+                <w:szCs w:val="24"/>
+              </w:rPr>
+            </w:pPr>
+            <w:r>
+              <w:rPr>
+                <w:sz w:val="24"/>
+                <w:szCs w:val="24"/>
+              </w:rPr>
+              <w:t>Thêm mới nội dung quy trình Hủy và Sửa tuyến</w:t>
+            </w:r>
+          </w:p>
+        </w:tc>
+      </w:tr>
+      <w:tr>
+        <w:trPr>
+          <w:trHeight w:val="886"/>
+        </w:trPr>
+        <w:tc>
+          <w:tcPr>
+            <w:tcW w:w="699" w:type="dxa"/>
+            <w:tcBorders>
+              <w:top w:val="single" w:sz="4" w:space="0" w:color="000000"/>
+              <w:left w:val="single" w:sz="4" w:space="0" w:color="000000"/>
+              <w:bottom w:val="single" w:sz="4" w:space="0" w:color="000000"/>
+              <w:right w:val="single" w:sz="4" w:space="0" w:color="000000"/>
+            </w:tcBorders>
+          </w:tcPr>
+          <w:p>
+            <w:pPr>
+              <w:spacing w:after="0"/>
+              <w:ind w:left="2" w:right="0" w:firstLine="0"/>
+              <w:jc w:val="left"/>
+              <w:rPr>
+                <w:sz w:val="24"/>
+                <w:szCs w:val="24"/>
+              </w:rPr>
+            </w:pPr>
+            <w:r>
+              <w:rPr>
+                <w:sz w:val="24"/>
+                <w:szCs w:val="24"/>
+              </w:rPr>
+              <w:t>3</w:t>
+            </w:r>
+          </w:p>
+        </w:tc>
+        <w:tc>
+          <w:tcPr>
+            <w:tcW w:w="1750" w:type="dxa"/>
+            <w:tcBorders>
+              <w:top w:val="single" w:sz="4" w:space="0" w:color="000000"/>
+              <w:left w:val="single" w:sz="4" w:space="0" w:color="000000"/>
+              <w:bottom w:val="single" w:sz="4" w:space="0" w:color="000000"/>
+              <w:right w:val="single" w:sz="4" w:space="0" w:color="000000"/>
+            </w:tcBorders>
+            <w:vAlign w:val="center"/>
+          </w:tcPr>
+          <w:p>
+            <w:pPr>
+              <w:spacing w:after="0"/>
+              <w:ind w:left="2" w:right="0" w:firstLine="0"/>
+              <w:jc w:val="left"/>
+              <w:rPr>
+                <w:sz w:val="24"/>
+                <w:szCs w:val="24"/>
+              </w:rPr>
+            </w:pPr>
+            <w:r>
+              <w:rPr>
+                <w:sz w:val="24"/>
+                <w:szCs w:val="24"/>
               </w:rPr>
               <w:t xml:space="preserve">Khảo sát hệ thống  </w:t>
             </w:r>
@@ -845,10 +1226,15 @@
               <w:spacing w:after="0"/>
               <w:ind w:left="2" w:right="0" w:firstLine="0"/>
               <w:jc w:val="left"/>
+              <w:rPr>
+                <w:sz w:val="24"/>
+                <w:szCs w:val="24"/>
+              </w:rPr>
             </w:pPr>
             <w:r>
               <w:rPr>
                 <w:sz w:val="24"/>
+                <w:szCs w:val="24"/>
               </w:rPr>
               <w:t xml:space="preserve">Cập nhật nội dung quy trình Mở tuyến </w:t>
             </w:r>
@@ -869,12 +1255,17 @@
               <w:spacing w:after="0"/>
               <w:ind w:left="0" w:right="0" w:firstLine="0"/>
               <w:jc w:val="left"/>
+              <w:rPr>
+                <w:sz w:val="24"/>
+                <w:szCs w:val="24"/>
+              </w:rPr>
             </w:pPr>
             <w:r>
               <w:rPr>
                 <w:sz w:val="24"/>
-              </w:rPr>
-              <w:t>1.3</w:t>
+                <w:szCs w:val="24"/>
+              </w:rPr>
+              <w:t>1.2</w:t>
             </w:r>
           </w:p>
         </w:tc>
@@ -893,10 +1284,15 @@
               <w:spacing w:after="0"/>
               <w:ind w:left="3" w:right="0" w:firstLine="0"/>
               <w:jc w:val="left"/>
+              <w:rPr>
+                <w:sz w:val="24"/>
+                <w:szCs w:val="24"/>
+              </w:rPr>
             </w:pPr>
             <w:r>
               <w:rPr>
                 <w:sz w:val="24"/>
+                <w:szCs w:val="24"/>
               </w:rPr>
               <w:t xml:space="preserve">Hồ Thảo Hiền </w:t>
             </w:r>
@@ -918,16 +1314,223 @@
               <w:spacing w:after="0"/>
               <w:ind w:left="2" w:right="0" w:firstLine="0"/>
               <w:jc w:val="left"/>
+              <w:rPr>
+                <w:sz w:val="24"/>
+                <w:szCs w:val="24"/>
+              </w:rPr>
             </w:pPr>
             <w:r>
               <w:rPr>
                 <w:sz w:val="24"/>
+                <w:szCs w:val="24"/>
               </w:rPr>
               <w:t xml:space="preserve">Khảo sát hệ thống xe khách Lê Phong </w:t>
             </w:r>
           </w:p>
         </w:tc>
       </w:tr>
+      <w:tr>
+        <w:trPr>
+          <w:trHeight w:val="886"/>
+        </w:trPr>
+        <w:tc>
+          <w:tcPr>
+            <w:tcW w:w="699" w:type="dxa"/>
+            <w:tcBorders>
+              <w:top w:val="single" w:sz="4" w:space="0" w:color="000000"/>
+              <w:left w:val="single" w:sz="4" w:space="0" w:color="000000"/>
+              <w:bottom w:val="single" w:sz="4" w:space="0" w:color="000000"/>
+              <w:right w:val="single" w:sz="4" w:space="0" w:color="000000"/>
+            </w:tcBorders>
+          </w:tcPr>
+          <w:p>
+            <w:pPr>
+              <w:spacing w:after="0"/>
+              <w:ind w:left="2" w:right="0" w:firstLine="0"/>
+              <w:jc w:val="left"/>
+              <w:rPr>
+                <w:sz w:val="24"/>
+                <w:szCs w:val="24"/>
+              </w:rPr>
+            </w:pPr>
+            <w:r>
+              <w:rPr>
+                <w:sz w:val="24"/>
+                <w:szCs w:val="24"/>
+              </w:rPr>
+              <w:t>2</w:t>
+            </w:r>
+          </w:p>
+        </w:tc>
+        <w:tc>
+          <w:tcPr>
+            <w:tcW w:w="1750" w:type="dxa"/>
+            <w:tcBorders>
+              <w:top w:val="single" w:sz="4" w:space="0" w:color="000000"/>
+              <w:left w:val="single" w:sz="4" w:space="0" w:color="000000"/>
+              <w:bottom w:val="single" w:sz="4" w:space="0" w:color="000000"/>
+              <w:right w:val="single" w:sz="4" w:space="0" w:color="000000"/>
+            </w:tcBorders>
+            <w:vAlign w:val="center"/>
+          </w:tcPr>
+          <w:p>
+            <w:pPr>
+              <w:spacing w:after="0"/>
+              <w:ind w:left="2" w:right="0" w:firstLine="0"/>
+              <w:jc w:val="left"/>
+              <w:rPr>
+                <w:sz w:val="24"/>
+                <w:szCs w:val="24"/>
+              </w:rPr>
+            </w:pPr>
+            <w:r>
+              <w:rPr>
+                <w:sz w:val="24"/>
+                <w:szCs w:val="24"/>
+              </w:rPr>
+              <w:t>Khảo sát hệ thống</w:t>
+            </w:r>
+          </w:p>
+        </w:tc>
+        <w:tc>
+          <w:tcPr>
+            <w:tcW w:w="1171" w:type="dxa"/>
+            <w:tcBorders>
+              <w:top w:val="single" w:sz="4" w:space="0" w:color="000000"/>
+              <w:left w:val="single" w:sz="4" w:space="0" w:color="000000"/>
+              <w:bottom w:val="single" w:sz="4" w:space="0" w:color="000000"/>
+              <w:right w:val="single" w:sz="4" w:space="0" w:color="000000"/>
+            </w:tcBorders>
+          </w:tcPr>
+          <w:p>
+            <w:pPr>
+              <w:spacing w:after="0"/>
+              <w:ind w:left="2" w:right="0" w:firstLine="0"/>
+              <w:jc w:val="left"/>
+              <w:rPr>
+                <w:sz w:val="24"/>
+                <w:szCs w:val="24"/>
+              </w:rPr>
+            </w:pPr>
+            <w:r>
+              <w:rPr>
+                <w:sz w:val="24"/>
+                <w:szCs w:val="24"/>
+              </w:rPr>
+              <w:t xml:space="preserve">Quy trình </w:t>
+            </w:r>
+            <w:r>
+              <w:rPr>
+                <w:sz w:val="24"/>
+                <w:szCs w:val="24"/>
+              </w:rPr>
+              <w:t>sửa</w:t>
+            </w:r>
+            <w:r>
+              <w:rPr>
+                <w:sz w:val="24"/>
+                <w:szCs w:val="24"/>
+              </w:rPr>
+              <w:t xml:space="preserve"> tuyến </w:t>
+            </w:r>
+          </w:p>
+        </w:tc>
+        <w:tc>
+          <w:tcPr>
+            <w:tcW w:w="994" w:type="dxa"/>
+            <w:tcBorders>
+              <w:top w:val="single" w:sz="4" w:space="0" w:color="000000"/>
+              <w:left w:val="single" w:sz="4" w:space="0" w:color="000000"/>
+              <w:bottom w:val="single" w:sz="4" w:space="0" w:color="000000"/>
+              <w:right w:val="single" w:sz="4" w:space="0" w:color="000000"/>
+            </w:tcBorders>
+          </w:tcPr>
+          <w:p>
+            <w:pPr>
+              <w:spacing w:after="0"/>
+              <w:ind w:left="0" w:right="0" w:firstLine="0"/>
+              <w:jc w:val="left"/>
+              <w:rPr>
+                <w:sz w:val="24"/>
+                <w:szCs w:val="24"/>
+              </w:rPr>
+            </w:pPr>
+            <w:r>
+              <w:rPr>
+                <w:sz w:val="24"/>
+                <w:szCs w:val="24"/>
+              </w:rPr>
+              <w:t>1.3</w:t>
+            </w:r>
+          </w:p>
+        </w:tc>
+        <w:tc>
+          <w:tcPr>
+            <w:tcW w:w="1210" w:type="dxa"/>
+            <w:tcBorders>
+              <w:top w:val="single" w:sz="4" w:space="0" w:color="000000"/>
+              <w:left w:val="single" w:sz="4" w:space="0" w:color="000000"/>
+              <w:bottom w:val="single" w:sz="4" w:space="0" w:color="000000"/>
+              <w:right w:val="single" w:sz="4" w:space="0" w:color="000000"/>
+            </w:tcBorders>
+          </w:tcPr>
+          <w:p>
+            <w:pPr>
+              <w:spacing w:after="0"/>
+              <w:ind w:left="3" w:right="0" w:firstLine="0"/>
+              <w:jc w:val="left"/>
+              <w:rPr>
+                <w:sz w:val="24"/>
+                <w:szCs w:val="24"/>
+              </w:rPr>
+            </w:pPr>
+            <w:r>
+              <w:rPr>
+                <w:sz w:val="24"/>
+                <w:szCs w:val="24"/>
+              </w:rPr>
+              <w:t>Nguyễn Hồng Phúc</w:t>
+            </w:r>
+          </w:p>
+        </w:tc>
+        <w:tc>
+          <w:tcPr>
+            <w:tcW w:w="3377" w:type="dxa"/>
+            <w:tcBorders>
+              <w:top w:val="single" w:sz="4" w:space="0" w:color="000000"/>
+              <w:left w:val="single" w:sz="4" w:space="0" w:color="000000"/>
+              <w:bottom w:val="single" w:sz="4" w:space="0" w:color="000000"/>
+              <w:right w:val="single" w:sz="4" w:space="0" w:color="000000"/>
+            </w:tcBorders>
+            <w:vAlign w:val="center"/>
+          </w:tcPr>
+          <w:p>
+            <w:pPr>
+              <w:spacing w:after="0"/>
+              <w:ind w:left="2" w:right="0" w:firstLine="0"/>
+              <w:jc w:val="left"/>
+              <w:rPr>
+                <w:sz w:val="24"/>
+                <w:szCs w:val="24"/>
+              </w:rPr>
+            </w:pPr>
+            <w:r>
+              <w:rPr>
+                <w:sz w:val="24"/>
+                <w:szCs w:val="24"/>
+              </w:rPr>
+              <w:t>Chỉnh sửa</w:t>
+            </w:r>
+            <w:r>
+              <w:rPr>
+                <w:sz w:val="24"/>
+                <w:szCs w:val="24"/>
+              </w:rPr>
+              <w:t xml:space="preserve"> nội dung quy trình Sửa tuyến</w:t>
+            </w:r>
+          </w:p>
+        </w:tc>
+      </w:tr>
     </w:tbl>
     <w:p>
       <w:pPr>
@@ -936,7 +1539,6 @@
         <w:jc w:val="left"/>
       </w:pPr>
       <w:r>
-        <w:lastRenderedPageBreak/>
         <w:t xml:space="preserve"> </w:t>
       </w:r>
     </w:p>
@@ -971,8 +1573,11 @@
           <w:rFonts w:ascii="Calibri" w:eastAsia="Calibri" w:hAnsi="Calibri" w:cs="Calibri"/>
           <w:sz w:val="22"/>
         </w:rPr>
+        <w:lastRenderedPageBreak/>
         <w:t xml:space="preserve"> </w:t>
       </w:r>
+      <w:bookmarkStart w:id="0" w:name="_GoBack"/>
+      <w:bookmarkEnd w:id="0"/>
     </w:p>
     <w:p>
       <w:pPr>
@@ -999,23 +1604,7 @@
         <w:ind w:right="15"/>
       </w:pPr>
       <w:r>
-        <w:t xml:space="preserve">Yêu cầu khách hàng được ghi nhận dựa trên quá trình làm việc tại hãng </w:t>
-      </w:r>
-      <w:proofErr w:type="gramStart"/>
-      <w:r>
-        <w:t>xe</w:t>
-      </w:r>
-      <w:proofErr w:type="gramEnd"/>
-      <w:r>
-        <w:t xml:space="preserve"> khách LÊ PHONG, TP HCM. Khách hàng yêu cầu xây dựng phần mềm quản lý </w:t>
-      </w:r>
-      <w:proofErr w:type="gramStart"/>
-      <w:r>
-        <w:t>xe</w:t>
-      </w:r>
-      <w:proofErr w:type="gramEnd"/>
-      <w:r>
-        <w:t xml:space="preserve"> khách bao gồm các khía cạnh sau: </w:t>
+        <w:t xml:space="preserve">Yêu cầu khách hàng được ghi nhận dựa trên quá trình làm việc tại hãng xe khách LÊ PHONG, TP HCM. Khách hàng yêu cầu xây dựng phần mềm quản lý xe khách bao gồm các khía cạnh sau: </w:t>
       </w:r>
     </w:p>
     <w:p>
@@ -1027,15 +1616,7 @@
         <w:ind w:right="15" w:hanging="360"/>
       </w:pPr>
       <w:r>
-        <w:t xml:space="preserve">Quản lý các tuyến </w:t>
-      </w:r>
-      <w:proofErr w:type="gramStart"/>
-      <w:r>
-        <w:t>xe</w:t>
-      </w:r>
-      <w:proofErr w:type="gramEnd"/>
-      <w:r>
-        <w:t xml:space="preserve">, chuyến xe. </w:t>
+        <w:t xml:space="preserve">Quản lý các tuyến xe, chuyến xe. </w:t>
       </w:r>
     </w:p>
     <w:p>
@@ -1059,15 +1640,7 @@
         <w:ind w:right="15" w:hanging="360"/>
       </w:pPr>
       <w:r>
-        <w:t xml:space="preserve">Quản lý các trạm </w:t>
-      </w:r>
-      <w:proofErr w:type="gramStart"/>
-      <w:r>
-        <w:t>xe</w:t>
-      </w:r>
-      <w:proofErr w:type="gramEnd"/>
-      <w:r>
-        <w:t xml:space="preserve">. </w:t>
+        <w:t xml:space="preserve">Quản lý các trạm xe. </w:t>
       </w:r>
     </w:p>
     <w:p>
@@ -1090,7 +1663,6 @@
         <w:ind w:left="-5"/>
       </w:pPr>
       <w:r>
-        <w:lastRenderedPageBreak/>
         <w:t>Chương 4.</w:t>
       </w:r>
       <w:r>
@@ -1170,8 +1742,6 @@
       <w:r>
         <w:t xml:space="preserve"> như địa chỉ</w:t>
       </w:r>
-      <w:bookmarkStart w:id="0" w:name="_GoBack"/>
-      <w:bookmarkEnd w:id="0"/>
       <w:r>
         <w:t>, giá cả, tỉ lệ đón khách, sự thuận tiện, toàn bộ thông tin về địa điểm có thể lập trạm đều được ghi nhận lại.</w:t>
       </w:r>
@@ -1187,25 +1757,13 @@
         <w:ind w:left="1530" w:right="15"/>
       </w:pPr>
       <w:r>
-        <w:t>Nhân viên khảo sát các tuyến đường</w:t>
-      </w:r>
-      <w:r>
-        <w:t xml:space="preserve"> có thể đi từ trạm A đến trạm B</w:t>
+        <w:t>Nhân viên khảo sát các tuyến đường có thể đi từ trạm A đến trạm B</w:t>
       </w:r>
       <w:r>
         <w:t xml:space="preserve"> </w:t>
       </w:r>
       <w:r>
-        <w:t xml:space="preserve">Mỗi đoạn đường đi được ghi nhận thêm thông tin bao gồm chi phí, tỉ </w:t>
-      </w:r>
-      <w:r>
-        <w:t>lệ đón khách tiềm năng, số km. S</w:t>
-      </w:r>
-      <w:r>
-        <w:t>au đó chọn một vài tuyến đ</w:t>
-      </w:r>
-      <w:r>
-        <w:t>ường để thiết lập các đường đi (ưu tiên chọn các đường đi có tỉ lệ tốt nhất giữa các thôn tin được ghi nhận lại)</w:t>
+        <w:t>Mỗi đoạn đường đi được ghi nhận thêm thông tin bao gồm chi phí, tỉ lệ đón khách tiềm năng, số km. Sau đó chọn một vài tuyến đường để thiết lập các đường đi (ưu tiên chọn các đường đi có tỉ lệ tốt nhất giữa các thôn tin được ghi nhận lại)</w:t>
       </w:r>
     </w:p>
     <w:p>
@@ -1218,6 +1776,7 @@
         <w:ind w:left="1530" w:right="15"/>
       </w:pPr>
       <w:r>
+        <w:lastRenderedPageBreak/>
         <w:t xml:space="preserve">Sau khi thu thập thông tin đầy đủ về các tuyến, đường đi, các trạm, thông tin được ghi nhận và trình bày với ban giám đốc quyết định cuối cùng trước khi triển khai. </w:t>
       </w:r>
     </w:p>
@@ -1256,15 +1815,7 @@
         <w:ind w:right="15" w:hanging="360"/>
       </w:pPr>
       <w:r>
-        <w:t xml:space="preserve">Tuyến mới được triển khai để </w:t>
-      </w:r>
-      <w:proofErr w:type="gramStart"/>
-      <w:r>
-        <w:t>xe</w:t>
-      </w:r>
-      <w:proofErr w:type="gramEnd"/>
-      <w:r>
-        <w:t xml:space="preserve"> chạy.</w:t>
+        <w:t>Tuyến mới được triển khai để xe chạy.</w:t>
       </w:r>
     </w:p>
     <w:p>
@@ -1294,7 +1845,21 @@
           <w:rFonts w:eastAsia="Arial"/>
           <w:szCs w:val="26"/>
         </w:rPr>
-        <w:t>Quy trình thay đổi tuyến</w:t>
+        <w:t xml:space="preserve">Quy trình </w:t>
+      </w:r>
+      <w:r>
+        <w:rPr>
+          <w:rFonts w:eastAsia="Arial"/>
+          <w:szCs w:val="26"/>
+        </w:rPr>
+        <w:t>sửa</w:t>
+      </w:r>
+      <w:r>
+        <w:rPr>
+          <w:rFonts w:eastAsia="Arial"/>
+          <w:szCs w:val="26"/>
+        </w:rPr>
+        <w:t xml:space="preserve"> tuyến</w:t>
       </w:r>
     </w:p>
     <w:p>
@@ -1315,18 +1880,49 @@
           <w:szCs w:val="26"/>
         </w:rPr>
         <w:tab/>
-        <w:t xml:space="preserve">Một tuyến được quyết định thay đổi khi </w:t>
-      </w:r>
-      <w:r>
-        <w:t xml:space="preserve">khảo sát hiện trường cho thấy tuyến </w:t>
-      </w:r>
-      <w:proofErr w:type="gramStart"/>
-      <w:r>
-        <w:t>xe</w:t>
-      </w:r>
-      <w:proofErr w:type="gramEnd"/>
-      <w:r>
-        <w:t xml:space="preserve"> mới có tiềm năng vận chuyển lớn hơn tuyến xe cũ và sự thay đổi về tuyến không g</w:t>
+      </w:r>
+      <w:r>
+        <w:rPr>
+          <w:rFonts w:eastAsia="Arial"/>
+          <w:szCs w:val="26"/>
+        </w:rPr>
+        <w:t xml:space="preserve">Hằng năm, nhân viên sẽ thực hiện khảo sát hiện trường một lần và một tuyến xe sẽ được thay đổi khi </w:t>
+      </w:r>
+      <w:r>
+        <w:t>tuyến</w:t>
+      </w:r>
+      <w:r>
+        <w:t xml:space="preserve"> </w:t>
+      </w:r>
+      <w:r>
+        <w:t>đường</w:t>
+      </w:r>
+      <w:r>
+        <w:t xml:space="preserve"> </w:t>
+      </w:r>
+      <w:r>
+        <w:t xml:space="preserve">mới sau khảo sát </w:t>
+      </w:r>
+      <w:r>
+        <w:t xml:space="preserve">có tiềm năng vận chuyển lớn hơn tuyến </w:t>
+      </w:r>
+      <w:r>
+        <w:t>đường</w:t>
+      </w:r>
+      <w:r>
+        <w:t xml:space="preserve"> </w:t>
+      </w:r>
+      <w:r>
+        <w:t>xe đang chạy</w:t>
+      </w:r>
+      <w:r>
+        <w:t xml:space="preserve"> và sự thay đổi về tuyến </w:t>
+      </w:r>
+      <w:r>
+        <w:t xml:space="preserve">này </w:t>
+      </w:r>
+      <w:r>
+        <w:t>không g</w:t>
       </w:r>
       <w:r>
         <w:t xml:space="preserve">ây ảnh hưởng đáng kể đến quá trình hoạt động của tuyến xe. Kế hoạch thay đổi tuyến bắt đầu các bước như sau: </w:t>
@@ -1342,22 +1938,13 @@
         <w:ind w:right="15" w:hanging="360"/>
       </w:pPr>
       <w:r>
-        <w:lastRenderedPageBreak/>
         <w:t xml:space="preserve">Nhân viên khảo sát </w:t>
       </w:r>
       <w:r>
         <w:t xml:space="preserve">lại </w:t>
       </w:r>
       <w:r>
-        <w:t xml:space="preserve">các tuyến đường có thể đi từ trạm </w:t>
-      </w:r>
-      <w:proofErr w:type="gramStart"/>
-      <w:r>
-        <w:t>A</w:t>
-      </w:r>
-      <w:proofErr w:type="gramEnd"/>
-      <w:r>
-        <w:t xml:space="preserve"> đến trạm B của tuyến đường, sau đó chọn một vài tuyến đường để thiết lập các đường đi. Mỗi đoạn đường đi được ghi nhận thêm thông tin bao gồm chi phí, tỉ lệ đón khách tiềm năng, số km.  </w:t>
+        <w:t xml:space="preserve">các tuyến đường có thể đi từ trạm A đến trạm B của tuyến, sau đó chọn một vài tuyến đường để thiết lập các đường đi. Mỗi đoạn đường đi được ghi nhận thêm thông tin bao gồm chi phí, tỉ lệ đón khách tiềm năng, số km.  </w:t>
       </w:r>
     </w:p>
     <w:p>
@@ -1375,36 +1962,156 @@
     </w:p>
     <w:p>
       <w:pPr>
+        <w:pStyle w:val="ListParagraph"/>
         <w:numPr>
           <w:ilvl w:val="0"/>
-          <w:numId w:val="2"/>
+          <w:numId w:val="10"/>
         </w:numPr>
-        <w:spacing w:after="144" w:line="372" w:lineRule="auto"/>
-        <w:ind w:right="15" w:hanging="360"/>
-      </w:pPr>
-      <w:r>
-        <w:t xml:space="preserve">Sau khi </w:t>
-      </w:r>
-      <w:proofErr w:type="gramStart"/>
-      <w:r>
-        <w:t>thu</w:t>
-      </w:r>
-      <w:proofErr w:type="gramEnd"/>
-      <w:r>
-        <w:t xml:space="preserve"> thập thông tin đầy đủ về các tuyến, đường đi, các trạm, nhân viên sẽ phân tích số liệu, dự đoán tiềm năng</w:t>
+        <w:spacing w:after="0"/>
+        <w:ind w:left="1440" w:right="15"/>
+        <w:rPr>
+          <w:rFonts w:eastAsia="Arial"/>
+          <w:szCs w:val="26"/>
+        </w:rPr>
+      </w:pPr>
+      <w:r>
+        <w:t>Sau khi thu thập thông tin đầy đủ về các tuyến, đường đi, các trạm, nhân viên sẽ phân tích số liệu, dự đoán tiềm năng</w:t>
       </w:r>
       <w:r>
         <w:t>/ doanh thu</w:t>
       </w:r>
       <w:r>
-        <w:t xml:space="preserve"> của tuyến đường mới so với tuyến đường cũ. Cuối cùng, nhân viê</w:t>
+        <w:t xml:space="preserve"> của </w:t>
+      </w:r>
+      <w:r>
+        <w:t>của các tuyến đường, bao gồm tuyến đường xe đang chạy và các tuyến đường mới</w:t>
+      </w:r>
+      <w:r>
+        <w:t>. Cuối cùng, nhân viê</w:t>
       </w:r>
       <w:r>
         <w:t>n</w:t>
       </w:r>
       <w:r>
-        <w:t xml:space="preserve"> ghi nhận kết quả và trình bày với ban giám đốc quyết định cuối cùng trước khi triển khai.</w:t>
-      </w:r>
+        <w:t xml:space="preserve"> ghi nhận kết quả và trình bày với ban </w:t>
+      </w:r>
+      <w:r>
+        <w:t>quản lí. Nếu được chấp thuận, b</w:t>
+      </w:r>
+      <w:r>
+        <w:rPr>
+          <w:rFonts w:eastAsia="Arial"/>
+          <w:szCs w:val="26"/>
+        </w:rPr>
+        <w:t>an quản lí sẽ kiến nghị thay đổi tuyến xe đến ban giám đốc để đưa ra quyết định kết quả cuối cùng.</w:t>
+      </w:r>
+    </w:p>
+    <w:p>
+      <w:pPr>
+        <w:numPr>
+          <w:ilvl w:val="1"/>
+          <w:numId w:val="7"/>
+        </w:numPr>
+        <w:spacing w:after="0" w:line="372" w:lineRule="auto"/>
+        <w:ind w:right="15"/>
+        <w:rPr>
+          <w:rFonts w:eastAsia="Arial"/>
+          <w:szCs w:val="26"/>
+        </w:rPr>
+      </w:pPr>
+      <w:r>
+        <w:rPr>
+          <w:rFonts w:eastAsia="Arial"/>
+          <w:szCs w:val="26"/>
+        </w:rPr>
+        <w:t>Quy trình hủy tuyến</w:t>
+      </w:r>
+    </w:p>
+    <w:p>
+      <w:pPr>
+        <w:pStyle w:val="ListParagraph"/>
+        <w:spacing w:after="0"/>
+        <w:ind w:left="1440" w:right="15" w:firstLine="0"/>
+        <w:rPr>
+          <w:rFonts w:eastAsia="Arial"/>
+          <w:szCs w:val="26"/>
+        </w:rPr>
+      </w:pPr>
+      <w:r>
+        <w:rPr>
+          <w:rFonts w:eastAsia="Arial"/>
+          <w:szCs w:val="26"/>
+        </w:rPr>
+        <w:t>Một tuyến được quyết định hủy bỏ khi báo cáo/ thống kê cho thấy</w:t>
+      </w:r>
+      <w:r>
+        <w:rPr>
+          <w:rFonts w:eastAsia="Arial"/>
+          <w:szCs w:val="26"/>
+        </w:rPr>
+        <w:t xml:space="preserve"> doanh thu của</w:t>
+      </w:r>
+      <w:r>
+        <w:rPr>
+          <w:rFonts w:eastAsia="Arial"/>
+          <w:szCs w:val="26"/>
+        </w:rPr>
+        <w:t xml:space="preserve"> tuyến xe này không </w:t>
+      </w:r>
+      <w:r>
+        <w:rPr>
+          <w:rFonts w:eastAsia="Arial"/>
+          <w:szCs w:val="26"/>
+        </w:rPr>
+        <w:t xml:space="preserve">đủ để bù đắp chi phí phát sinh trong khoảng thời gian </w:t>
+      </w:r>
+      <w:r>
+        <w:rPr>
+          <w:rFonts w:eastAsia="Arial"/>
+          <w:szCs w:val="26"/>
+        </w:rPr>
+        <w:lastRenderedPageBreak/>
+        <w:t xml:space="preserve">dài (5 năm). Nhân viên sẽ thu thập kết quả doanh thu, phân tích và lập báo cáo </w:t>
+      </w:r>
+      <w:r>
+        <w:rPr>
+          <w:rFonts w:eastAsia="Arial"/>
+          <w:szCs w:val="26"/>
+        </w:rPr>
+        <w:t>gửi ban quản lí. Từ báo cáo này,</w:t>
+      </w:r>
+      <w:r>
+        <w:rPr>
+          <w:rFonts w:eastAsia="Arial"/>
+          <w:szCs w:val="26"/>
+        </w:rPr>
+        <w:t xml:space="preserve"> ban quản lí </w:t>
+      </w:r>
+      <w:r>
+        <w:rPr>
+          <w:rFonts w:eastAsia="Arial"/>
+          <w:szCs w:val="26"/>
+        </w:rPr>
+        <w:t xml:space="preserve">sẽ kiến nghị ngừng hoạt động của tuyến xe đến </w:t>
+      </w:r>
+      <w:r>
+        <w:rPr>
+          <w:rFonts w:eastAsia="Arial"/>
+          <w:szCs w:val="26"/>
+        </w:rPr>
+        <w:t>ban giám đốc để quyết định kết quả cuối cùng.</w:t>
+      </w:r>
+    </w:p>
+    <w:p>
+      <w:pPr>
+        <w:pStyle w:val="ListParagraph"/>
+        <w:spacing w:after="0"/>
+        <w:ind w:left="1440" w:right="15" w:firstLine="0"/>
+        <w:rPr>
+          <w:rFonts w:eastAsia="Arial"/>
+          <w:szCs w:val="26"/>
+        </w:rPr>
+      </w:pPr>
     </w:p>
     <w:p>
       <w:pPr>
@@ -1416,154 +2123,6 @@
         <w:spacing w:after="0"/>
         <w:ind w:right="15"/>
         <w:rPr>
-          <w:rFonts w:eastAsia="Arial"/>
-          <w:szCs w:val="26"/>
-        </w:rPr>
-      </w:pPr>
-      <w:r>
-        <w:rPr>
-          <w:rFonts w:eastAsia="Arial"/>
-          <w:szCs w:val="26"/>
-        </w:rPr>
-        <w:t>Quy trình hủy tuyến</w:t>
-      </w:r>
-    </w:p>
-    <w:p>
-      <w:pPr>
-        <w:pStyle w:val="ListParagraph"/>
-        <w:spacing w:after="0"/>
-        <w:ind w:left="1440" w:right="15" w:firstLine="0"/>
-        <w:rPr>
-          <w:rFonts w:eastAsia="Arial"/>
-          <w:szCs w:val="26"/>
-        </w:rPr>
-      </w:pPr>
-      <w:r>
-        <w:rPr>
-          <w:rFonts w:eastAsia="Arial"/>
-          <w:szCs w:val="26"/>
-        </w:rPr>
-        <w:t>Một tuyến được quyết định hủy bỏ khi báo cáo/ thống kê cho thấy</w:t>
-      </w:r>
-      <w:r>
-        <w:rPr>
-          <w:rFonts w:eastAsia="Arial"/>
-          <w:szCs w:val="26"/>
-        </w:rPr>
-        <w:t xml:space="preserve"> doanh </w:t>
-      </w:r>
-      <w:proofErr w:type="gramStart"/>
-      <w:r>
-        <w:rPr>
-          <w:rFonts w:eastAsia="Arial"/>
-          <w:szCs w:val="26"/>
-        </w:rPr>
-        <w:t>thu</w:t>
-      </w:r>
-      <w:proofErr w:type="gramEnd"/>
-      <w:r>
-        <w:rPr>
-          <w:rFonts w:eastAsia="Arial"/>
-          <w:szCs w:val="26"/>
-        </w:rPr>
-        <w:t xml:space="preserve"> của</w:t>
-      </w:r>
-      <w:r>
-        <w:rPr>
-          <w:rFonts w:eastAsia="Arial"/>
-          <w:szCs w:val="26"/>
-        </w:rPr>
-        <w:t xml:space="preserve"> tuyến xe này không </w:t>
-      </w:r>
-      <w:r>
-        <w:rPr>
-          <w:rFonts w:eastAsia="Arial"/>
-          <w:szCs w:val="26"/>
-        </w:rPr>
-        <w:t xml:space="preserve">đủ để bù đắp chi phí phát sinh trong khoảng thời gian dài (5 năm). Nhân viên sẽ </w:t>
-      </w:r>
-      <w:proofErr w:type="gramStart"/>
-      <w:r>
-        <w:rPr>
-          <w:rFonts w:eastAsia="Arial"/>
-          <w:szCs w:val="26"/>
-        </w:rPr>
-        <w:t>thu</w:t>
-      </w:r>
-      <w:proofErr w:type="gramEnd"/>
-      <w:r>
-        <w:rPr>
-          <w:rFonts w:eastAsia="Arial"/>
-          <w:szCs w:val="26"/>
-        </w:rPr>
-        <w:t xml:space="preserve"> thập kết quả doanh thu, phân tích và lập báo cáo </w:t>
-      </w:r>
-      <w:r>
-        <w:rPr>
-          <w:rFonts w:eastAsia="Arial"/>
-          <w:szCs w:val="26"/>
-        </w:rPr>
-        <w:t>gửi ban quản lí. Từ báo cáo này,</w:t>
-      </w:r>
-      <w:r>
-        <w:rPr>
-          <w:rFonts w:eastAsia="Arial"/>
-          <w:szCs w:val="26"/>
-        </w:rPr>
-        <w:t xml:space="preserve"> ban quản lí </w:t>
-      </w:r>
-      <w:r>
-        <w:rPr>
-          <w:rFonts w:eastAsia="Arial"/>
-          <w:szCs w:val="26"/>
-        </w:rPr>
-        <w:t xml:space="preserve">sẽ kiến nghị ngừng hoạt động của tuyến </w:t>
-      </w:r>
-      <w:proofErr w:type="gramStart"/>
-      <w:r>
-        <w:rPr>
-          <w:rFonts w:eastAsia="Arial"/>
-          <w:szCs w:val="26"/>
-        </w:rPr>
-        <w:t>xe</w:t>
-      </w:r>
-      <w:proofErr w:type="gramEnd"/>
-      <w:r>
-        <w:rPr>
-          <w:rFonts w:eastAsia="Arial"/>
-          <w:szCs w:val="26"/>
-        </w:rPr>
-        <w:t xml:space="preserve"> đến </w:t>
-      </w:r>
-      <w:r>
-        <w:rPr>
-          <w:rFonts w:eastAsia="Arial"/>
-          <w:szCs w:val="26"/>
-        </w:rPr>
-        <w:t>ban giám đốc để quyết định kết quả cuối cùng.</w:t>
-      </w:r>
-    </w:p>
-    <w:p>
-      <w:pPr>
-        <w:pStyle w:val="ListParagraph"/>
-        <w:spacing w:after="0"/>
-        <w:ind w:left="1440" w:right="15" w:firstLine="0"/>
-        <w:rPr>
-          <w:rFonts w:eastAsia="Arial"/>
-          <w:szCs w:val="26"/>
-        </w:rPr>
-      </w:pPr>
-    </w:p>
-    <w:p>
-      <w:pPr>
-        <w:pStyle w:val="ListParagraph"/>
-        <w:numPr>
-          <w:ilvl w:val="1"/>
-          <w:numId w:val="7"/>
-        </w:numPr>
-        <w:spacing w:after="0"/>
-        <w:ind w:right="15"/>
-        <w:rPr>
           <w:szCs w:val="26"/>
         </w:rPr>
       </w:pPr>
@@ -1600,23 +2159,7 @@
         <w:ind w:left="1440" w:right="15" w:firstLine="0"/>
       </w:pPr>
       <w:r>
-        <w:t xml:space="preserve">Khách hàng gọi điện đến nhân viên yêu cầu đặt vé cho tuyến </w:t>
-      </w:r>
-      <w:proofErr w:type="gramStart"/>
-      <w:r>
-        <w:t>xe</w:t>
-      </w:r>
-      <w:proofErr w:type="gramEnd"/>
-      <w:r>
-        <w:t xml:space="preserve">. Khách hàng cung cấp thông tin họ tên và số điện thoại, tuyến </w:t>
-      </w:r>
-      <w:proofErr w:type="gramStart"/>
-      <w:r>
-        <w:t>xe</w:t>
-      </w:r>
-      <w:proofErr w:type="gramEnd"/>
-      <w:r>
-        <w:t xml:space="preserve">, chuyến xe đi vào thời gian cụ thể, số ghế mong muốn.  </w:t>
+        <w:t xml:space="preserve">Khách hàng gọi điện đến nhân viên yêu cầu đặt vé cho tuyến xe. Khách hàng cung cấp thông tin họ tên và số điện thoại, tuyến xe, chuyến xe đi vào thời gian cụ thể, số ghế mong muốn.  </w:t>
       </w:r>
     </w:p>
     <w:p>
@@ -1641,15 +2184,7 @@
         <w:ind w:left="1440" w:right="15"/>
       </w:pPr>
       <w:r>
-        <w:t xml:space="preserve">Nhân viên tiếp nhận thông tin đặt vé, ghi nhận thông tin khách hàng, </w:t>
-      </w:r>
-      <w:proofErr w:type="gramStart"/>
-      <w:r>
-        <w:t>theo</w:t>
-      </w:r>
-      <w:proofErr w:type="gramEnd"/>
-      <w:r>
-        <w:t xml:space="preserve"> dõi thông tin và nhắc nhở khách hàng thời gian xe đi trước 60 phút.  </w:t>
+        <w:t xml:space="preserve">Nhân viên tiếp nhận thông tin đặt vé, ghi nhận thông tin khách hàng, theo dõi thông tin và nhắc nhở khách hàng thời gian xe đi trước 60 phút.  </w:t>
       </w:r>
     </w:p>
     <w:p>
@@ -1684,15 +2219,7 @@
         <w:ind w:right="15" w:hanging="360"/>
       </w:pPr>
       <w:r>
-        <w:t xml:space="preserve">Nhân viên tiến hành </w:t>
-      </w:r>
-      <w:proofErr w:type="gramStart"/>
-      <w:r>
-        <w:t>thu</w:t>
-      </w:r>
-      <w:proofErr w:type="gramEnd"/>
-      <w:r>
-        <w:t xml:space="preserve"> thập thông tin trên các hóa đơn, giấy tờ, dùng excel tổng hợp thông tin. </w:t>
+        <w:t xml:space="preserve">Nhân viên tiến hành thu thập thông tin trên các hóa đơn, giấy tờ, dùng excel tổng hợp thông tin. </w:t>
       </w:r>
     </w:p>
     <w:p>
@@ -1704,7 +2231,6 @@
         <w:ind w:right="15" w:hanging="360"/>
       </w:pPr>
       <w:r>
-        <w:lastRenderedPageBreak/>
         <w:t xml:space="preserve">Báo cáo được in ra và gửi ban giám đốc </w:t>
       </w:r>
     </w:p>
@@ -1738,15 +2264,7 @@
         <w:ind w:right="15" w:hanging="360"/>
       </w:pPr>
       <w:r>
-        <w:t xml:space="preserve">Báo cáo hoạt động các tuyến </w:t>
-      </w:r>
-      <w:proofErr w:type="gramStart"/>
-      <w:r>
-        <w:t>theo</w:t>
-      </w:r>
-      <w:proofErr w:type="gramEnd"/>
-      <w:r>
-        <w:t xml:space="preserve"> tháng/quý/năm. </w:t>
+        <w:t xml:space="preserve">Báo cáo hoạt động các tuyến theo tháng/quý/năm. </w:t>
       </w:r>
     </w:p>
     <w:p>
@@ -1761,14 +2279,12 @@
       <w:r>
         <w:t xml:space="preserve">Có bao nhiêu tuyến được mở? </w:t>
       </w:r>
-      <w:proofErr w:type="gramStart"/>
       <w:r>
         <w:rPr>
           <w:rFonts w:ascii="Courier New" w:eastAsia="Courier New" w:hAnsi="Courier New" w:cs="Courier New"/>
         </w:rPr>
         <w:t>o</w:t>
       </w:r>
-      <w:proofErr w:type="gramEnd"/>
       <w:r>
         <w:rPr>
           <w:rFonts w:ascii="Arial" w:eastAsia="Arial" w:hAnsi="Arial" w:cs="Arial"/>
@@ -1789,24 +2305,14 @@
         <w:ind w:right="4231" w:hanging="360"/>
       </w:pPr>
       <w:r>
-        <w:t xml:space="preserve">Doanh </w:t>
-      </w:r>
-      <w:proofErr w:type="gramStart"/>
-      <w:r>
-        <w:t>thu</w:t>
-      </w:r>
-      <w:proofErr w:type="gramEnd"/>
-      <w:r>
-        <w:t xml:space="preserve"> của mỗi tuyến? </w:t>
-      </w:r>
-      <w:proofErr w:type="gramStart"/>
+        <w:t xml:space="preserve">Doanh thu của mỗi tuyến? </w:t>
+      </w:r>
       <w:r>
         <w:rPr>
           <w:rFonts w:ascii="Courier New" w:eastAsia="Courier New" w:hAnsi="Courier New" w:cs="Courier New"/>
         </w:rPr>
         <w:t>o</w:t>
       </w:r>
-      <w:proofErr w:type="gramEnd"/>
       <w:r>
         <w:rPr>
           <w:rFonts w:ascii="Arial" w:eastAsia="Arial" w:hAnsi="Arial" w:cs="Arial"/>
@@ -1827,15 +2333,7 @@
         <w:ind w:right="4231" w:hanging="360"/>
       </w:pPr>
       <w:r>
-        <w:t xml:space="preserve">Phân nhóm khách hàng đặt vé trên tuyến </w:t>
-      </w:r>
-      <w:proofErr w:type="gramStart"/>
-      <w:r>
-        <w:t>theo</w:t>
-      </w:r>
-      <w:proofErr w:type="gramEnd"/>
-      <w:r>
-        <w:t xml:space="preserve"> vùng miền? </w:t>
+        <w:t xml:space="preserve">Phân nhóm khách hàng đặt vé trên tuyến theo vùng miền? </w:t>
       </w:r>
     </w:p>
     <w:p>
@@ -1847,15 +2345,7 @@
         <w:ind w:right="15" w:hanging="360"/>
       </w:pPr>
       <w:r>
-        <w:t xml:space="preserve">Báo cáo hoạt động các chuyến </w:t>
-      </w:r>
-      <w:proofErr w:type="gramStart"/>
-      <w:r>
-        <w:t>xe</w:t>
-      </w:r>
-      <w:proofErr w:type="gramEnd"/>
-      <w:r>
-        <w:t xml:space="preserve"> theo ngày/tuần/quý/tháng/năm. </w:t>
+        <w:t xml:space="preserve">Báo cáo hoạt động các chuyến xe theo ngày/tuần/quý/tháng/năm. </w:t>
       </w:r>
     </w:p>
     <w:p>
@@ -1864,14 +2354,13 @@
         <w:ind w:left="1440" w:right="1662" w:firstLine="0"/>
         <w:jc w:val="left"/>
       </w:pPr>
-      <w:proofErr w:type="gramStart"/>
       <w:r>
         <w:rPr>
           <w:rFonts w:ascii="Courier New" w:eastAsia="Courier New" w:hAnsi="Courier New" w:cs="Courier New"/>
         </w:rPr>
+        <w:lastRenderedPageBreak/>
         <w:t>o</w:t>
       </w:r>
-      <w:proofErr w:type="gramEnd"/>
       <w:r>
         <w:rPr>
           <w:rFonts w:ascii="Arial" w:eastAsia="Arial" w:hAnsi="Arial" w:cs="Arial"/>
@@ -1881,14 +2370,12 @@
       <w:r>
         <w:t xml:space="preserve">Số lượng khách hàng mỗi chuyến? </w:t>
       </w:r>
-      <w:proofErr w:type="gramStart"/>
       <w:r>
         <w:rPr>
           <w:rFonts w:ascii="Courier New" w:eastAsia="Courier New" w:hAnsi="Courier New" w:cs="Courier New"/>
         </w:rPr>
         <w:t>o</w:t>
       </w:r>
-      <w:proofErr w:type="gramEnd"/>
       <w:r>
         <w:rPr>
           <w:rFonts w:ascii="Arial" w:eastAsia="Arial" w:hAnsi="Arial" w:cs="Arial"/>
@@ -1898,14 +2385,12 @@
       <w:r>
         <w:t xml:space="preserve">Doanh thu của mỗi chuyến? </w:t>
       </w:r>
-      <w:proofErr w:type="gramStart"/>
       <w:r>
         <w:rPr>
           <w:rFonts w:ascii="Courier New" w:eastAsia="Courier New" w:hAnsi="Courier New" w:cs="Courier New"/>
         </w:rPr>
         <w:t>o</w:t>
       </w:r>
-      <w:proofErr w:type="gramEnd"/>
       <w:r>
         <w:rPr>
           <w:rFonts w:ascii="Arial" w:eastAsia="Arial" w:hAnsi="Arial" w:cs="Arial"/>
@@ -2052,15 +2537,7 @@
         <w:ind w:right="15" w:hanging="360"/>
       </w:pPr>
       <w:r>
-        <w:t xml:space="preserve">Số liệu ngày </w:t>
-      </w:r>
-      <w:proofErr w:type="gramStart"/>
-      <w:r>
-        <w:t>A</w:t>
-      </w:r>
-      <w:proofErr w:type="gramEnd"/>
-      <w:r>
-        <w:t xml:space="preserve"> so với ngày B? </w:t>
+        <w:t xml:space="preserve">Số liệu ngày A so với ngày B? </w:t>
       </w:r>
     </w:p>
     <w:p>
@@ -2072,15 +2549,7 @@
         <w:ind w:right="15" w:hanging="360"/>
       </w:pPr>
       <w:r>
-        <w:t xml:space="preserve">Số liệu tuần </w:t>
-      </w:r>
-      <w:proofErr w:type="gramStart"/>
-      <w:r>
-        <w:t>A</w:t>
-      </w:r>
-      <w:proofErr w:type="gramEnd"/>
-      <w:r>
-        <w:t xml:space="preserve"> so với tuần B? </w:t>
+        <w:t xml:space="preserve">Số liệu tuần A so với tuần B? </w:t>
       </w:r>
     </w:p>
     <w:p>
@@ -2093,15 +2562,7 @@
         <w:ind w:right="15" w:hanging="360"/>
       </w:pPr>
       <w:r>
-        <w:t xml:space="preserve">Số liệu tháng </w:t>
-      </w:r>
-      <w:proofErr w:type="gramStart"/>
-      <w:r>
-        <w:t>A</w:t>
-      </w:r>
-      <w:proofErr w:type="gramEnd"/>
-      <w:r>
-        <w:t xml:space="preserve"> so với tháng B? </w:t>
+        <w:t xml:space="preserve">Số liệu tháng A so với tháng B? </w:t>
       </w:r>
     </w:p>
     <w:p>
@@ -2113,16 +2574,7 @@
         <w:ind w:right="15" w:hanging="360"/>
       </w:pPr>
       <w:r>
-        <w:lastRenderedPageBreak/>
-        <w:t xml:space="preserve">Số liệu tháng </w:t>
-      </w:r>
-      <w:proofErr w:type="gramStart"/>
-      <w:r>
-        <w:t>A</w:t>
-      </w:r>
-      <w:proofErr w:type="gramEnd"/>
-      <w:r>
-        <w:t xml:space="preserve"> của năm A so với tháng A năm B? </w:t>
+        <w:t xml:space="preserve">Số liệu tháng A của năm A so với tháng A năm B? </w:t>
       </w:r>
     </w:p>
     <w:p>
@@ -2135,15 +2587,7 @@
         <w:ind w:right="15" w:hanging="360"/>
       </w:pPr>
       <w:r>
-        <w:t xml:space="preserve">Số liệu quý </w:t>
-      </w:r>
-      <w:proofErr w:type="gramStart"/>
-      <w:r>
-        <w:t>A</w:t>
-      </w:r>
-      <w:proofErr w:type="gramEnd"/>
-      <w:r>
-        <w:t xml:space="preserve"> so với quý B? </w:t>
+        <w:t xml:space="preserve">Số liệu quý A so với quý B? </w:t>
       </w:r>
     </w:p>
     <w:p>
@@ -2156,15 +2600,7 @@
         <w:ind w:right="15" w:hanging="360"/>
       </w:pPr>
       <w:r>
-        <w:t xml:space="preserve">Số liệu quý </w:t>
-      </w:r>
-      <w:proofErr w:type="gramStart"/>
-      <w:r>
-        <w:t>A</w:t>
-      </w:r>
-      <w:proofErr w:type="gramEnd"/>
-      <w:r>
-        <w:t xml:space="preserve"> năm A so với quý A năm B? </w:t>
+        <w:t xml:space="preserve">Số liệu quý A năm A so với quý A năm B? </w:t>
       </w:r>
     </w:p>
     <w:p>
@@ -2177,15 +2613,7 @@
         <w:ind w:right="15" w:hanging="360"/>
       </w:pPr>
       <w:r>
-        <w:t xml:space="preserve">Số liệu năm </w:t>
-      </w:r>
-      <w:proofErr w:type="gramStart"/>
-      <w:r>
-        <w:t>A</w:t>
-      </w:r>
-      <w:proofErr w:type="gramEnd"/>
-      <w:r>
-        <w:t xml:space="preserve"> so với năm B? </w:t>
+        <w:t xml:space="preserve">Số liệu năm A so với năm B? </w:t>
       </w:r>
     </w:p>
     <w:p>
@@ -2271,13 +2699,9 @@
         <w:spacing w:after="0" w:line="467" w:lineRule="auto"/>
         <w:ind w:left="0" w:right="2057" w:firstLine="1512"/>
       </w:pPr>
-      <w:proofErr w:type="gramStart"/>
-      <w:r>
-        <w:t>có</w:t>
-      </w:r>
-      <w:proofErr w:type="gramEnd"/>
-      <w:r>
-        <w:t xml:space="preserve"> được bằng cách tính tổng tiền các hóa đơn. </w:t>
+      <w:r>
+        <w:lastRenderedPageBreak/>
+        <w:t xml:space="preserve">có được bằng cách tính tổng tiền các hóa đơn. </w:t>
       </w:r>
       <w:r>
         <w:rPr>
@@ -2322,28 +2746,15 @@
         <w:jc w:val="right"/>
       </w:pPr>
       <w:r>
-        <w:t xml:space="preserve">Mong muốn quản lý các thông tin hoạt động của hãng </w:t>
-      </w:r>
-      <w:proofErr w:type="gramStart"/>
-      <w:r>
-        <w:t>xe</w:t>
-      </w:r>
-      <w:proofErr w:type="gramEnd"/>
-      <w:r>
-        <w:t xml:space="preserve"> một cách dễ dàng, </w:t>
+        <w:t xml:space="preserve">Mong muốn quản lý các thông tin hoạt động của hãng xe một cách dễ dàng, </w:t>
       </w:r>
     </w:p>
     <w:p>
       <w:pPr>
         <w:ind w:right="15"/>
       </w:pPr>
-      <w:proofErr w:type="gramStart"/>
-      <w:r>
-        <w:t>nhanh</w:t>
-      </w:r>
-      <w:proofErr w:type="gramEnd"/>
-      <w:r>
-        <w:t xml:space="preserve"> chóng và tiện lợi. Nhân viên dễ sử dụng và tập huấn nhanh chóng. </w:t>
+      <w:r>
+        <w:t xml:space="preserve">nhanh chóng và tiện lợi. Nhân viên dễ sử dụng và tập huấn nhanh chóng. </w:t>
       </w:r>
     </w:p>
     <w:p>
@@ -2374,11 +2785,11 @@
         <w:ind w:left="1306" w:right="15"/>
       </w:pPr>
       <w:r>
-        <w:t>Mong muốn một ứng dụng riêng biệt thực hiện tìm các tuyến đường ngắn nhất giữa các trạm. Các tuyến đường còn phải xem xét các yếu tố giá trị khác như: tỉ lệ đón khách, tỉ lệ kẹt xe</w:t>
+        <w:t xml:space="preserve">Mong muốn một ứng dụng riêng biệt thực hiện tìm các tuyến đường ngắn nhất giữa các trạm. Các tuyến đường còn phải xem xét các yếu tố giá trị khác như: tỉ lệ đón khách, tỉ lệ kẹt </w:t>
       </w:r>
       <w:proofErr w:type="gramStart"/>
       <w:r>
-        <w:t>,…</w:t>
+        <w:t>xe,…</w:t>
       </w:r>
       <w:proofErr w:type="gramEnd"/>
       <w:r>
@@ -2391,11 +2802,7 @@
         <w:ind w:left="1306" w:right="15"/>
       </w:pPr>
       <w:r>
-        <w:t xml:space="preserve">Ứng dụng nên viết bằng java, môi trường web application vì công ty mong muốn ứng dụng này sau khi hoàn thành, công ty sẽ tự nâng cấp và có thể </w:t>
-      </w:r>
-      <w:r>
-        <w:lastRenderedPageBreak/>
-        <w:t xml:space="preserve">thương mại hóa đến các đối tác khác. Ứng dụng nên giao tiếp dữ liệu với ứng dụng quản lý mục 5.1. </w:t>
+        <w:t xml:space="preserve">Ứng dụng nên viết bằng java, môi trường web application vì công ty mong muốn ứng dụng này sau khi hoàn thành, công ty sẽ tự nâng cấp và có thể thương mại hóa đến các đối tác khác. Ứng dụng nên giao tiếp dữ liệu với ứng dụng quản lý mục 5.1. </w:t>
       </w:r>
     </w:p>
     <w:p>
@@ -2529,6 +2936,7 @@
           <w:color w:val="17365D"/>
           <w:sz w:val="28"/>
         </w:rPr>
+        <w:lastRenderedPageBreak/>
         <w:t xml:space="preserve"> </w:t>
       </w:r>
     </w:p>
@@ -2562,7 +2970,7 @@
 </file>
 
 <file path=word/numbering.xml><?xml version="1.0" encoding="utf-8"?>
-<w:numbering xmlns:wpc="http://schemas.microsoft.com/office/word/2010/wordprocessingCanvas" xmlns:mc="http://schemas.openxmlformats.org/markup-compatibility/2006" xmlns:o="urn:schemas-microsoft-com:office:office" xmlns:r="http://schemas.openxmlformats.org/officeDocument/2006/relationships" xmlns:m="http://schemas.openxmlformats.org/officeDocument/2006/math" xmlns:v="urn:schemas-microsoft-com:vml" xmlns:wp14="http://schemas.microsoft.com/office/word/2010/wordprocessingDrawing" xmlns:wp="http://schemas.openxmlformats.org/drawingml/2006/wordprocessingDrawing" xmlns:w10="urn:schemas-microsoft-com:office:word" xmlns:w="http://schemas.openxmlformats.org/wordprocessingml/2006/main" xmlns:w14="http://schemas.microsoft.com/office/word/2010/wordml" xmlns:w15="http://schemas.microsoft.com/office/word/2012/wordml" xmlns:wpg="http://schemas.microsoft.com/office/word/2010/wordprocessingGroup" xmlns:wpi="http://schemas.microsoft.com/office/word/2010/wordprocessingInk" xmlns:wne="http://schemas.microsoft.com/office/word/2006/wordml" xmlns:wps="http://schemas.microsoft.com/office/word/2010/wordprocessingShape" mc:Ignorable="w14 w15 wp14">
+<w:numbering xmlns:wpc="http://schemas.microsoft.com/office/word/2010/wordprocessingCanvas" xmlns:cx="http://schemas.microsoft.com/office/drawing/2014/chartex" xmlns:cx1="http://schemas.microsoft.com/office/drawing/2015/9/8/chartex" xmlns:cx2="http://schemas.microsoft.com/office/drawing/2015/10/21/chartex" xmlns:cx3="http://schemas.microsoft.com/office/drawing/2016/5/9/chartex" xmlns:cx4="http://schemas.microsoft.com/office/drawing/2016/5/10/chartex" xmlns:cx5="http://schemas.microsoft.com/office/drawing/2016/5/11/chartex" xmlns:cx6="http://schemas.microsoft.com/office/drawing/2016/5/12/chartex" xmlns:cx7="http://schemas.microsoft.com/office/drawing/2016/5/13/chartex" xmlns:cx8="http://schemas.microsoft.com/office/drawing/2016/5/14/chartex" xmlns:mc="http://schemas.openxmlformats.org/markup-compatibility/2006" xmlns:aink="http://schemas.microsoft.com/office/drawing/2016/ink" xmlns:am3d="http://schemas.microsoft.com/office/drawing/2017/model3d" xmlns:o="urn:schemas-microsoft-com:office:office" xmlns:r="http://schemas.openxmlformats.org/officeDocument/2006/relationships" xmlns:m="http://schemas.openxmlformats.org/officeDocument/2006/math" xmlns:v="urn:schemas-microsoft-com:vml" xmlns:wp14="http://schemas.microsoft.com/office/word/2010/wordprocessingDrawing" xmlns:wp="http://schemas.openxmlformats.org/drawingml/2006/wordprocessingDrawing" xmlns:w10="urn:schemas-microsoft-com:office:word" xmlns:w="http://schemas.openxmlformats.org/wordprocessingml/2006/main" xmlns:w14="http://schemas.microsoft.com/office/word/2010/wordml" xmlns:w15="http://schemas.microsoft.com/office/word/2012/wordml" xmlns:w16cid="http://schemas.microsoft.com/office/word/2016/wordml/cid" xmlns:w16se="http://schemas.microsoft.com/office/word/2015/wordml/symex" xmlns:wpg="http://schemas.microsoft.com/office/word/2010/wordprocessingGroup" xmlns:wpi="http://schemas.microsoft.com/office/word/2010/wordprocessingInk" xmlns:wne="http://schemas.microsoft.com/office/word/2006/wordml" xmlns:wps="http://schemas.microsoft.com/office/word/2010/wordprocessingShape" mc:Ignorable="w14 w15 w16se w16cid wp14">
   <w:abstractNum w:abstractNumId="0" w15:restartNumberingAfterBreak="0">
     <w:nsid w:val="02373398"/>
     <w:multiLevelType w:val="multilevel"/>
@@ -2898,6 +3306,119 @@
     </w:lvl>
   </w:abstractNum>
   <w:abstractNum w:abstractNumId="2" w15:restartNumberingAfterBreak="0">
+    <w:nsid w:val="1C9C4080"/>
+    <w:multiLevelType w:val="hybridMultilevel"/>
+    <w:tmpl w:val="66C89C0A"/>
+    <w:lvl w:ilvl="0" w:tplc="04090009">
+      <w:start w:val="1"/>
+      <w:numFmt w:val="bullet"/>
+      <w:lvlText w:val=""/>
+      <w:lvlJc w:val="left"/>
+      <w:pPr>
+        <w:ind w:left="1080" w:hanging="360"/>
+      </w:pPr>
+      <w:rPr>
+        <w:rFonts w:ascii="Wingdings" w:hAnsi="Wingdings" w:hint="default"/>
+      </w:rPr>
+    </w:lvl>
+    <w:lvl w:ilvl="1" w:tplc="04090003" w:tentative="1">
+      <w:start w:val="1"/>
+      <w:numFmt w:val="bullet"/>
+      <w:lvlText w:val="o"/>
+      <w:lvlJc w:val="left"/>
+      <w:pPr>
+        <w:ind w:left="1800" w:hanging="360"/>
+      </w:pPr>
+      <w:rPr>
+        <w:rFonts w:ascii="Courier New" w:hAnsi="Courier New" w:cs="Courier New" w:hint="default"/>
+      </w:rPr>
+    </w:lvl>
+    <w:lvl w:ilvl="2" w:tplc="04090005" w:tentative="1">
+      <w:start w:val="1"/>
+      <w:numFmt w:val="bullet"/>
+      <w:lvlText w:val=""/>
+      <w:lvlJc w:val="left"/>
+      <w:pPr>
+        <w:ind w:left="2520" w:hanging="360"/>
+      </w:pPr>
+      <w:rPr>
+        <w:rFonts w:ascii="Wingdings" w:hAnsi="Wingdings" w:hint="default"/>
+      </w:rPr>
+    </w:lvl>
+    <w:lvl w:ilvl="3" w:tplc="04090001" w:tentative="1">
+      <w:start w:val="1"/>
+      <w:numFmt w:val="bullet"/>
+      <w:lvlText w:val=""/>
+      <w:lvlJc w:val="left"/>
+      <w:pPr>
+        <w:ind w:left="3240" w:hanging="360"/>
+      </w:pPr>
+      <w:rPr>
+        <w:rFonts w:ascii="Symbol" w:hAnsi="Symbol" w:hint="default"/>
+      </w:rPr>
+    </w:lvl>
+    <w:lvl w:ilvl="4" w:tplc="04090003" w:tentative="1">
+      <w:start w:val="1"/>
+      <w:numFmt w:val="bullet"/>
+      <w:lvlText w:val="o"/>
+      <w:lvlJc w:val="left"/>
+      <w:pPr>
+        <w:ind w:left="3960" w:hanging="360"/>
+      </w:pPr>
+      <w:rPr>
+        <w:rFonts w:ascii="Courier New" w:hAnsi="Courier New" w:cs="Courier New" w:hint="default"/>
+      </w:rPr>
+    </w:lvl>
+    <w:lvl w:ilvl="5" w:tplc="04090005" w:tentative="1">
+      <w:start w:val="1"/>
+      <w:numFmt w:val="bullet"/>
+      <w:lvlText w:val=""/>
+      <w:lvlJc w:val="left"/>
+      <w:pPr>
+        <w:ind w:left="4680" w:hanging="360"/>
+      </w:pPr>
+      <w:rPr>
+        <w:rFonts w:ascii="Wingdings" w:hAnsi="Wingdings" w:hint="default"/>
+      </w:rPr>
+    </w:lvl>
+    <w:lvl w:ilvl="6" w:tplc="04090001" w:tentative="1">
+      <w:start w:val="1"/>
+      <w:numFmt w:val="bullet"/>
+      <w:lvlText w:val=""/>
+      <w:lvlJc w:val="left"/>
+      <w:pPr>
+        <w:ind w:left="5400" w:hanging="360"/>
+      </w:pPr>
+      <w:rPr>
+        <w:rFonts w:ascii="Symbol" w:hAnsi="Symbol" w:hint="default"/>
+      </w:rPr>
+    </w:lvl>
+    <w:lvl w:ilvl="7" w:tplc="04090003" w:tentative="1">
+      <w:start w:val="1"/>
+      <w:numFmt w:val="bullet"/>
+      <w:lvlText w:val="o"/>
+      <w:lvlJc w:val="left"/>
+      <w:pPr>
+        <w:ind w:left="6120" w:hanging="360"/>
+      </w:pPr>
+      <w:rPr>
+        <w:rFonts w:ascii="Courier New" w:hAnsi="Courier New" w:cs="Courier New" w:hint="default"/>
+      </w:rPr>
+    </w:lvl>
+    <w:lvl w:ilvl="8" w:tplc="04090005" w:tentative="1">
+      <w:start w:val="1"/>
+      <w:numFmt w:val="bullet"/>
+      <w:lvlText w:val=""/>
+      <w:lvlJc w:val="left"/>
+      <w:pPr>
+        <w:ind w:left="6840" w:hanging="360"/>
+      </w:pPr>
+      <w:rPr>
+        <w:rFonts w:ascii="Wingdings" w:hAnsi="Wingdings" w:hint="default"/>
+      </w:rPr>
+    </w:lvl>
+  </w:abstractNum>
+  <w:abstractNum w:abstractNumId="3" w15:restartNumberingAfterBreak="0">
     <w:nsid w:val="239F4744"/>
     <w:multiLevelType w:val="hybridMultilevel"/>
     <w:tmpl w:val="98F6AD06"/>
@@ -3109,7 +3630,7 @@
       </w:rPr>
     </w:lvl>
   </w:abstractNum>
-  <w:abstractNum w:abstractNumId="3" w15:restartNumberingAfterBreak="0">
+  <w:abstractNum w:abstractNumId="4" w15:restartNumberingAfterBreak="0">
     <w:nsid w:val="258D4BF9"/>
     <w:multiLevelType w:val="hybridMultilevel"/>
     <w:tmpl w:val="85822C80"/>
@@ -3321,7 +3842,7 @@
       </w:rPr>
     </w:lvl>
   </w:abstractNum>
-  <w:abstractNum w:abstractNumId="4" w15:restartNumberingAfterBreak="0">
+  <w:abstractNum w:abstractNumId="5" w15:restartNumberingAfterBreak="0">
     <w:nsid w:val="3785266B"/>
     <w:multiLevelType w:val="multilevel"/>
     <w:tmpl w:val="17C44248"/>
@@ -3534,7 +4055,7 @@
       </w:rPr>
     </w:lvl>
   </w:abstractNum>
-  <w:abstractNum w:abstractNumId="5" w15:restartNumberingAfterBreak="0">
+  <w:abstractNum w:abstractNumId="6" w15:restartNumberingAfterBreak="0">
     <w:nsid w:val="3A451A1C"/>
     <w:multiLevelType w:val="hybridMultilevel"/>
     <w:tmpl w:val="EB8AA128"/>
@@ -3658,7 +4179,7 @@
       </w:rPr>
     </w:lvl>
   </w:abstractNum>
-  <w:abstractNum w:abstractNumId="6" w15:restartNumberingAfterBreak="0">
+  <w:abstractNum w:abstractNumId="7" w15:restartNumberingAfterBreak="0">
     <w:nsid w:val="45476935"/>
     <w:multiLevelType w:val="hybridMultilevel"/>
     <w:tmpl w:val="DAA68D70"/>
@@ -3870,7 +4391,7 @@
       </w:rPr>
     </w:lvl>
   </w:abstractNum>
-  <w:abstractNum w:abstractNumId="7" w15:restartNumberingAfterBreak="0">
+  <w:abstractNum w:abstractNumId="8" w15:restartNumberingAfterBreak="0">
     <w:nsid w:val="67FE4191"/>
     <w:multiLevelType w:val="multilevel"/>
     <w:tmpl w:val="30463984"/>
@@ -4083,7 +4604,7 @@
       </w:rPr>
     </w:lvl>
   </w:abstractNum>
-  <w:abstractNum w:abstractNumId="8" w15:restartNumberingAfterBreak="0">
+  <w:abstractNum w:abstractNumId="9" w15:restartNumberingAfterBreak="0">
     <w:nsid w:val="6AED65AC"/>
     <w:multiLevelType w:val="multilevel"/>
     <w:tmpl w:val="4E86CF06"/>
@@ -4208,37 +4729,40 @@
     </w:lvl>
   </w:abstractNum>
   <w:num w:numId="1">
-    <w:abstractNumId w:val="2"/>
+    <w:abstractNumId w:val="3"/>
   </w:num>
   <w:num w:numId="2">
-    <w:abstractNumId w:val="6"/>
+    <w:abstractNumId w:val="7"/>
   </w:num>
   <w:num w:numId="3">
-    <w:abstractNumId w:val="4"/>
+    <w:abstractNumId w:val="5"/>
   </w:num>
   <w:num w:numId="4">
-    <w:abstractNumId w:val="3"/>
+    <w:abstractNumId w:val="4"/>
   </w:num>
   <w:num w:numId="5">
     <w:abstractNumId w:val="1"/>
   </w:num>
   <w:num w:numId="6">
-    <w:abstractNumId w:val="7"/>
+    <w:abstractNumId w:val="8"/>
   </w:num>
   <w:num w:numId="7">
-    <w:abstractNumId w:val="8"/>
+    <w:abstractNumId w:val="9"/>
   </w:num>
   <w:num w:numId="8">
-    <w:abstractNumId w:val="5"/>
+    <w:abstractNumId w:val="6"/>
   </w:num>
   <w:num w:numId="9">
     <w:abstractNumId w:val="0"/>
+  </w:num>
+  <w:num w:numId="10">
+    <w:abstractNumId w:val="2"/>
   </w:num>
 </w:numbering>
 </file>
 
 <file path=word/styles.xml><?xml version="1.0" encoding="utf-8"?>
-<w:styles xmlns:mc="http://schemas.openxmlformats.org/markup-compatibility/2006" xmlns:r="http://schemas.openxmlformats.org/officeDocument/2006/relationships" xmlns:w="http://schemas.openxmlformats.org/wordprocessingml/2006/main" xmlns:w14="http://schemas.microsoft.com/office/word/2010/wordml" xmlns:w15="http://schemas.microsoft.com/office/word/2012/wordml" mc:Ignorable="w14 w15">
+<w:styles xmlns:mc="http://schemas.openxmlformats.org/markup-compatibility/2006" xmlns:r="http://schemas.openxmlformats.org/officeDocument/2006/relationships" xmlns:w="http://schemas.openxmlformats.org/wordprocessingml/2006/main" xmlns:w14="http://schemas.microsoft.com/office/word/2010/wordml" xmlns:w15="http://schemas.microsoft.com/office/word/2012/wordml" xmlns:w16cid="http://schemas.microsoft.com/office/word/2016/wordml/cid" xmlns:w16se="http://schemas.microsoft.com/office/word/2015/wordml/symex" mc:Ignorable="w14 w15 w16se w16cid">
   <w:docDefaults>
     <w:rPrDefault>
       <w:rPr>
@@ -4254,7 +4778,7 @@
       </w:pPr>
     </w:pPrDefault>
   </w:docDefaults>
-  <w:latentStyles w:defLockedState="0" w:defUIPriority="99" w:defSemiHidden="0" w:defUnhideWhenUsed="0" w:defQFormat="0" w:count="371">
+  <w:latentStyles w:defLockedState="0" w:defUIPriority="99" w:defSemiHidden="0" w:defUnhideWhenUsed="0" w:defQFormat="0" w:count="375">
     <w:lsdException w:name="Normal" w:uiPriority="0" w:qFormat="1"/>
     <w:lsdException w:name="heading 1" w:uiPriority="9" w:qFormat="1"/>
     <w:lsdException w:name="heading 2" w:semiHidden="1" w:uiPriority="9" w:unhideWhenUsed="1" w:qFormat="1"/>
@@ -4626,6 +5150,10 @@
     <w:lsdException w:name="List Table 5 Dark Accent 6" w:uiPriority="50"/>
     <w:lsdException w:name="List Table 6 Colorful Accent 6" w:uiPriority="51"/>
     <w:lsdException w:name="List Table 7 Colorful Accent 6" w:uiPriority="52"/>
+    <w:lsdException w:name="Mention" w:semiHidden="1" w:unhideWhenUsed="1"/>
+    <w:lsdException w:name="Smart Hyperlink" w:semiHidden="1" w:unhideWhenUsed="1"/>
+    <w:lsdException w:name="Hashtag" w:semiHidden="1" w:unhideWhenUsed="1"/>
+    <w:lsdException w:name="Unresolved Mention" w:semiHidden="1" w:unhideWhenUsed="1"/>
   </w:latentStyles>
   <w:style w:type="paragraph" w:default="1" w:styleId="Normal">
     <w:name w:val="Normal"/>

</xml_diff>

<commit_message>
Cập nhật lại Quy trình Mở chuyến trong khảo sát
</commit_message>
<xml_diff>
--- a/01_Document/KhaoSatHeThongBUS _Ver1.3.docx
+++ b/01_Document/KhaoSatHeThongBUS _Ver1.3.docx
@@ -2215,26 +2215,37 @@
       <w:pPr>
         <w:numPr>
           <w:ilvl w:val="0"/>
+          <w:numId w:val="4"/>
+        </w:numPr>
+        <w:spacing w:after="116" w:line="379" w:lineRule="auto"/>
+        <w:ind w:right="15" w:hanging="360"/>
+      </w:pPr>
+      <w:r>
+        <w:t xml:space="preserve">Nhân viên bắt đầu tiến hành lập lịch phân công cho các tài xế chạy chiếc xe nào và khởi hành lúc mấy giờ, thông tin được ghi nhận lại. </w:t>
+      </w:r>
+    </w:p>
+    <w:p>
+      <w:pPr>
+        <w:numPr>
+          <w:ilvl w:val="0"/>
           <w:numId w:val="3"/>
         </w:numPr>
         <w:spacing w:after="144" w:line="372" w:lineRule="auto"/>
         <w:ind w:left="1530" w:right="15"/>
       </w:pPr>
       <w:r>
-        <w:t xml:space="preserve">Sau khi thu thập thông tin đầy đủ về tài xế, xe, thông tin được ghi nhận và trình bày với ban giám đốc quyết định cuối cùng trước khi triển khai. </w:t>
-      </w:r>
-    </w:p>
-    <w:p>
-      <w:pPr>
-        <w:numPr>
-          <w:ilvl w:val="0"/>
-          <w:numId w:val="4"/>
-        </w:numPr>
-        <w:spacing w:after="116" w:line="379" w:lineRule="auto"/>
-        <w:ind w:right="15" w:hanging="360"/>
-      </w:pPr>
-      <w:r>
-        <w:t xml:space="preserve">Nhân viên bắt đầu tiến hành lập lịch phân công cho các tài xế chạy chiếc xe nào và khởi hành lúc mấy giờ, thông tin được ghi nhận lại. </w:t>
+        <w:t xml:space="preserve">Sau khi </w:t>
+      </w:r>
+      <w:r>
+        <w:rPr>
+          <w:lang w:val="en-US"/>
+        </w:rPr>
+        <w:t>tiến hành phân công xong</w:t>
+      </w:r>
+      <w:bookmarkStart w:id="0" w:name="_GoBack"/>
+      <w:bookmarkEnd w:id="0"/>
+      <w:r>
+        <w:t xml:space="preserve">, thông tin được ghi nhận và trình bày với ban giám đốc quyết định cuối cùng trước khi triển khai. </w:t>
       </w:r>
     </w:p>
     <w:p>
@@ -2506,8 +2517,6 @@
         <w:spacing w:after="116" w:line="379" w:lineRule="auto"/>
         <w:ind w:right="15" w:hanging="360"/>
       </w:pPr>
-      <w:bookmarkStart w:id="0" w:name="_GoBack"/>
-      <w:bookmarkEnd w:id="0"/>
       <w:r>
         <w:t>Chuyến mới được triển khai để xe chạy.</w:t>
       </w:r>
@@ -4948,7 +4957,7 @@
     <w:lsdException w:qFormat="1" w:unhideWhenUsed="0" w:uiPriority="10" w:semiHidden="0" w:name="Title"/>
     <w:lsdException w:uiPriority="99" w:name="Closing"/>
     <w:lsdException w:uiPriority="99" w:name="Signature"/>
-    <w:lsdException w:uiPriority="1" w:name="Default Paragraph Font"/>
+    <w:lsdException w:qFormat="1" w:uiPriority="1" w:semiHidden="0" w:name="Default Paragraph Font"/>
     <w:lsdException w:uiPriority="99" w:name="Body Text"/>
     <w:lsdException w:uiPriority="99" w:name="Body Text Indent"/>
     <w:lsdException w:uiPriority="99" w:name="List Continue"/>
@@ -4986,7 +4995,7 @@
     <w:lsdException w:uiPriority="99" w:name="HTML Sample"/>
     <w:lsdException w:uiPriority="99" w:name="HTML Typewriter"/>
     <w:lsdException w:uiPriority="99" w:name="HTML Variable"/>
-    <w:lsdException w:qFormat="1" w:uiPriority="99" w:name="Normal Table"/>
+    <w:lsdException w:qFormat="1" w:uiPriority="99" w:semiHidden="0" w:name="Normal Table"/>
     <w:lsdException w:uiPriority="99" w:name="annotation subject"/>
     <w:lsdException w:uiPriority="99" w:name="Table Simple 1"/>
     <w:lsdException w:uiPriority="99" w:name="Table Simple 2"/>
@@ -5198,6 +5207,7 @@
   <w:style w:type="character" w:default="1" w:styleId="4">
     <w:name w:val="Default Paragraph Font"/>
     <w:unhideWhenUsed/>
+    <w:qFormat/>
     <w:uiPriority w:val="1"/>
   </w:style>
   <w:style w:type="table" w:default="1" w:styleId="5">

</xml_diff>